<commit_message>
nmv 07 08 2025
</commit_message>
<xml_diff>
--- a/TS Jatai Ghanam Project/TS 1.4/TS 1.4 Ghanam Malayalam Corrections.docx
+++ b/TS Jatai Ghanam Project/TS 1.4/TS 1.4 Ghanam Malayalam Corrections.docx
@@ -1,7 +1,1001 @@
 
 <file path=word/document.xml><?xml version="1.0" encoding="utf-8"?>
-<w:document xmlns:wpc="http://schemas.microsoft.com/office/word/2010/wordprocessingCanvas" xmlns:cx="http://schemas.microsoft.com/office/drawing/2014/chartex" xmlns:cx1="http://schemas.microsoft.com/office/drawing/2015/9/8/chartex" xmlns:cx2="http://schemas.microsoft.com/office/drawing/2015/10/21/chartex" xmlns:cx3="http://schemas.microsoft.com/office/drawing/2016/5/9/chartex" xmlns:cx4="http://schemas.microsoft.com/office/drawing/2016/5/10/chartex" xmlns:cx5="http://schemas.microsoft.com/office/drawing/2016/5/11/chartex" xmlns:cx6="http://schemas.microsoft.com/office/drawing/2016/5/12/chartex" xmlns:cx7="http://schemas.microsoft.com/office/drawing/2016/5/13/chartex" xmlns:cx8="http://schemas.microsoft.com/office/drawing/2016/5/14/chartex" xmlns:mc="http://schemas.openxmlformats.org/markup-compatibility/2006" xmlns:aink="http://schemas.microsoft.com/office/drawing/2016/ink" xmlns:am3d="http://schemas.microsoft.com/office/drawing/2017/model3d" xmlns:o="urn:schemas-microsoft-com:office:office" xmlns:oel="http://schemas.microsoft.com/office/2019/extlst" xmlns:r="http://schemas.openxmlformats.org/officeDocument/2006/relationships" xmlns:m="http://schemas.openxmlformats.org/officeDocument/2006/math" xmlns:v="urn:schemas-microsoft-com:vml" xmlns:wp14="http://schemas.microsoft.com/office/word/2010/wordprocessingDrawing" xmlns:wp="http://schemas.openxmlformats.org/drawingml/2006/wordprocessingDrawing" xmlns:w10="urn:schemas-microsoft-com:office:word" xmlns:w="http://schemas.openxmlformats.org/wordprocessingml/2006/main" xmlns:w14="http://schemas.microsoft.com/office/word/2010/wordml" xmlns:w15="http://schemas.microsoft.com/office/word/2012/wordml" xmlns:w16cex="http://schemas.microsoft.com/office/word/2018/wordml/cex" xmlns:w16cid="http://schemas.microsoft.com/office/word/2016/wordml/cid" xmlns:w16="http://schemas.microsoft.com/office/word/2018/wordml" xmlns:w16sdtdh="http://schemas.microsoft.com/office/word/2020/wordml/sdtdatahash" xmlns:w16se="http://schemas.microsoft.com/office/word/2015/wordml/symex" xmlns:wpg="http://schemas.microsoft.com/office/word/2010/wordprocessingGroup" xmlns:wpi="http://schemas.microsoft.com/office/word/2010/wordprocessingInk" xmlns:wne="http://schemas.microsoft.com/office/word/2006/wordml" xmlns:wps="http://schemas.microsoft.com/office/word/2010/wordprocessingShape" mc:Ignorable="w14 w15 w16se w16cid w16 w16cex w16sdtdh wp14">
+<w:document xmlns:wpc="http://schemas.microsoft.com/office/word/2010/wordprocessingCanvas" xmlns:cx="http://schemas.microsoft.com/office/drawing/2014/chartex" xmlns:cx1="http://schemas.microsoft.com/office/drawing/2015/9/8/chartex" xmlns:cx2="http://schemas.microsoft.com/office/drawing/2015/10/21/chartex" xmlns:cx3="http://schemas.microsoft.com/office/drawing/2016/5/9/chartex" xmlns:cx4="http://schemas.microsoft.com/office/drawing/2016/5/10/chartex" xmlns:cx5="http://schemas.microsoft.com/office/drawing/2016/5/11/chartex" xmlns:cx6="http://schemas.microsoft.com/office/drawing/2016/5/12/chartex" xmlns:cx7="http://schemas.microsoft.com/office/drawing/2016/5/13/chartex" xmlns:cx8="http://schemas.microsoft.com/office/drawing/2016/5/14/chartex" xmlns:mc="http://schemas.openxmlformats.org/markup-compatibility/2006" xmlns:aink="http://schemas.microsoft.com/office/drawing/2016/ink" xmlns:am3d="http://schemas.microsoft.com/office/drawing/2017/model3d" xmlns:o="urn:schemas-microsoft-com:office:office" xmlns:oel="http://schemas.microsoft.com/office/2019/extlst" xmlns:r="http://schemas.openxmlformats.org/officeDocument/2006/relationships" xmlns:m="http://schemas.openxmlformats.org/officeDocument/2006/math" xmlns:v="urn:schemas-microsoft-com:vml" xmlns:wp14="http://schemas.microsoft.com/office/word/2010/wordprocessingDrawing" xmlns:wp="http://schemas.openxmlformats.org/drawingml/2006/wordprocessingDrawing" xmlns:w10="urn:schemas-microsoft-com:office:word" xmlns:w="http://schemas.openxmlformats.org/wordprocessingml/2006/main" xmlns:w14="http://schemas.microsoft.com/office/word/2010/wordml" xmlns:w15="http://schemas.microsoft.com/office/word/2012/wordml" xmlns:w16cex="http://schemas.microsoft.com/office/word/2018/wordml/cex" xmlns:w16cid="http://schemas.microsoft.com/office/word/2016/wordml/cid" xmlns:w16="http://schemas.microsoft.com/office/word/2018/wordml" xmlns:w16du="http://schemas.microsoft.com/office/word/2023/wordml/word16du" xmlns:w16sdtdh="http://schemas.microsoft.com/office/word/2020/wordml/sdtdatahash" xmlns:w16sdtfl="http://schemas.microsoft.com/office/word/2024/wordml/sdtformatlock" xmlns:w16se="http://schemas.microsoft.com/office/word/2015/wordml/symex" xmlns:wpg="http://schemas.microsoft.com/office/word/2010/wordprocessingGroup" xmlns:wpi="http://schemas.microsoft.com/office/word/2010/wordprocessingInk" xmlns:wne="http://schemas.microsoft.com/office/word/2006/wordml" xmlns:wps="http://schemas.microsoft.com/office/word/2010/wordprocessingShape" mc:Ignorable="w14 w15 w16se w16cid w16 w16cex w16sdtdh w16sdtfl w16du wp14">
   <w:body>
+    <w:p>
+      <w:pPr>
+        <w:spacing w:before="0" w:line="240" w:lineRule="auto"/>
+        <w:jc w:val="center"/>
+        <w:rPr>
+          <w:b/>
+          <w:bCs/>
+          <w:sz w:val="32"/>
+          <w:szCs w:val="32"/>
+          <w:u w:val="single"/>
+        </w:rPr>
+      </w:pPr>
+      <w:r>
+        <w:rPr>
+          <w:b/>
+          <w:bCs/>
+          <w:sz w:val="32"/>
+          <w:szCs w:val="32"/>
+          <w:u w:val="single"/>
+        </w:rPr>
+        <w:t xml:space="preserve">TS Ghanam – TS 1.4 Malayalam Corrections – Observed </w:t>
+      </w:r>
+      <w:proofErr w:type="gramStart"/>
+      <w:r>
+        <w:rPr>
+          <w:b/>
+          <w:bCs/>
+          <w:sz w:val="32"/>
+          <w:szCs w:val="32"/>
+          <w:u w:val="single"/>
+        </w:rPr>
+        <w:t xml:space="preserve">till </w:t>
+      </w:r>
+      <w:r>
+        <w:rPr>
+          <w:b/>
+          <w:bCs/>
+          <w:sz w:val="32"/>
+          <w:szCs w:val="32"/>
+          <w:highlight w:val="red"/>
+          <w:u w:val="single"/>
+        </w:rPr>
+        <w:t>?????</w:t>
+      </w:r>
+      <w:proofErr w:type="gramEnd"/>
+    </w:p>
+    <w:p>
+      <w:pPr>
+        <w:spacing w:before="0" w:line="240" w:lineRule="auto"/>
+        <w:jc w:val="center"/>
+        <w:rPr>
+          <w:b/>
+          <w:bCs/>
+          <w:sz w:val="28"/>
+          <w:szCs w:val="32"/>
+        </w:rPr>
+      </w:pPr>
+      <w:r>
+        <w:rPr>
+          <w:b/>
+          <w:bCs/>
+          <w:sz w:val="28"/>
+          <w:szCs w:val="32"/>
+        </w:rPr>
+        <w:t>(ignore those which are already incorporated in your book’s version and date)</w:t>
+      </w:r>
+    </w:p>
+    <w:tbl>
+      <w:tblPr>
+        <w:tblW w:w="14962" w:type="dxa"/>
+        <w:tblInd w:w="-792" w:type="dxa"/>
+        <w:tblBorders>
+          <w:top w:val="single" w:sz="4" w:space="0" w:color="000000"/>
+          <w:left w:val="single" w:sz="4" w:space="0" w:color="000000"/>
+          <w:bottom w:val="single" w:sz="4" w:space="0" w:color="000000"/>
+          <w:right w:val="single" w:sz="4" w:space="0" w:color="000000"/>
+          <w:insideH w:val="single" w:sz="4" w:space="0" w:color="000000"/>
+          <w:insideV w:val="single" w:sz="4" w:space="0" w:color="000000"/>
+        </w:tblBorders>
+        <w:tblLook w:val="04A0" w:firstRow="1" w:lastRow="0" w:firstColumn="1" w:lastColumn="0" w:noHBand="0" w:noVBand="1"/>
+      </w:tblPr>
+      <w:tblGrid>
+        <w:gridCol w:w="7450"/>
+        <w:gridCol w:w="7512"/>
+      </w:tblGrid>
+      <w:tr>
+        <w:tc>
+          <w:tcPr>
+            <w:tcW w:w="7450" w:type="dxa"/>
+          </w:tcPr>
+          <w:p>
+            <w:pPr>
+              <w:spacing w:before="0" w:line="240" w:lineRule="auto"/>
+              <w:jc w:val="center"/>
+              <w:rPr>
+                <w:b/>
+                <w:sz w:val="32"/>
+                <w:szCs w:val="32"/>
+              </w:rPr>
+            </w:pPr>
+            <w:r>
+              <w:rPr>
+                <w:b/>
+                <w:sz w:val="32"/>
+                <w:szCs w:val="32"/>
+              </w:rPr>
+              <w:t>As Printed</w:t>
+            </w:r>
+          </w:p>
+        </w:tc>
+        <w:tc>
+          <w:tcPr>
+            <w:tcW w:w="7512" w:type="dxa"/>
+          </w:tcPr>
+          <w:p>
+            <w:pPr>
+              <w:spacing w:before="0" w:line="240" w:lineRule="auto"/>
+              <w:ind w:right="-18"/>
+              <w:jc w:val="center"/>
+              <w:rPr>
+                <w:b/>
+                <w:sz w:val="32"/>
+                <w:szCs w:val="32"/>
+              </w:rPr>
+            </w:pPr>
+            <w:r>
+              <w:rPr>
+                <w:b/>
+                <w:sz w:val="32"/>
+                <w:szCs w:val="32"/>
+              </w:rPr>
+              <w:t xml:space="preserve">To be read as or corrected as </w:t>
+            </w:r>
+          </w:p>
+        </w:tc>
+      </w:tr>
+      <w:tr>
+        <w:tc>
+          <w:tcPr>
+            <w:tcW w:w="7450" w:type="dxa"/>
+          </w:tcPr>
+          <w:p>
+            <w:pPr>
+              <w:widowControl w:val="0"/>
+              <w:autoSpaceDE w:val="0"/>
+              <w:autoSpaceDN w:val="0"/>
+              <w:adjustRightInd w:val="0"/>
+              <w:spacing w:line="240" w:lineRule="auto"/>
+              <w:rPr>
+                <w:rFonts w:ascii="BRH Malayalam Extra" w:hAnsi="BRH Malayalam Extra" w:cs="BRH Malayalam Extra"/>
+                <w:color w:val="000000"/>
+                <w:sz w:val="32"/>
+                <w:szCs w:val="40"/>
+              </w:rPr>
+            </w:pPr>
+            <w:r>
+              <w:rPr>
+                <w:rFonts w:cs="BRH Malayalam Extra"/>
+                <w:color w:val="000000"/>
+                <w:szCs w:val="40"/>
+              </w:rPr>
+              <w:t>33</w:t>
+            </w:r>
+            <w:r>
+              <w:rPr>
+                <w:rFonts w:ascii="BRH Malayalam Extra" w:hAnsi="BRH Malayalam Extra" w:cs="BRH Malayalam Extra"/>
+                <w:color w:val="000000"/>
+                <w:sz w:val="32"/>
+                <w:szCs w:val="40"/>
+              </w:rPr>
+              <w:t xml:space="preserve">)  </w:t>
+            </w:r>
+            <w:r>
+              <w:rPr>
+                <w:rFonts w:cs="BRH Malayalam Extra"/>
+                <w:color w:val="000000"/>
+                <w:szCs w:val="40"/>
+              </w:rPr>
+              <w:t>1</w:t>
+            </w:r>
+            <w:r>
+              <w:rPr>
+                <w:rFonts w:ascii="BRH Malayalam Extra" w:hAnsi="BRH Malayalam Extra" w:cs="BRH Malayalam Extra"/>
+                <w:color w:val="000000"/>
+                <w:sz w:val="32"/>
+                <w:szCs w:val="40"/>
+              </w:rPr>
+              <w:t>.</w:t>
+            </w:r>
+            <w:r>
+              <w:rPr>
+                <w:rFonts w:cs="BRH Malayalam Extra"/>
+                <w:color w:val="000000"/>
+                <w:szCs w:val="40"/>
+              </w:rPr>
+              <w:t>4</w:t>
+            </w:r>
+            <w:r>
+              <w:rPr>
+                <w:rFonts w:ascii="BRH Malayalam Extra" w:hAnsi="BRH Malayalam Extra" w:cs="BRH Malayalam Extra"/>
+                <w:color w:val="000000"/>
+                <w:sz w:val="32"/>
+                <w:szCs w:val="40"/>
+              </w:rPr>
+              <w:t>.</w:t>
+            </w:r>
+            <w:r>
+              <w:rPr>
+                <w:rFonts w:cs="BRH Malayalam Extra"/>
+                <w:color w:val="000000"/>
+                <w:szCs w:val="40"/>
+              </w:rPr>
+              <w:t>2</w:t>
+            </w:r>
+            <w:r>
+              <w:rPr>
+                <w:rFonts w:ascii="BRH Malayalam Extra" w:hAnsi="BRH Malayalam Extra" w:cs="BRH Malayalam Extra"/>
+                <w:color w:val="000000"/>
+                <w:sz w:val="32"/>
+                <w:szCs w:val="40"/>
+              </w:rPr>
+              <w:t>.</w:t>
+            </w:r>
+            <w:r>
+              <w:rPr>
+                <w:rFonts w:cs="BRH Malayalam Extra"/>
+                <w:color w:val="000000"/>
+                <w:szCs w:val="40"/>
+              </w:rPr>
+              <w:t>1</w:t>
+            </w:r>
+            <w:r>
+              <w:rPr>
+                <w:rFonts w:ascii="BRH Malayalam Extra" w:hAnsi="BRH Malayalam Extra" w:cs="BRH Malayalam Extra"/>
+                <w:color w:val="000000"/>
+                <w:sz w:val="32"/>
+                <w:szCs w:val="40"/>
+              </w:rPr>
+              <w:t>(</w:t>
+            </w:r>
+            <w:r>
+              <w:rPr>
+                <w:rFonts w:cs="BRH Malayalam Extra"/>
+                <w:color w:val="000000"/>
+                <w:szCs w:val="40"/>
+              </w:rPr>
+              <w:t>30</w:t>
+            </w:r>
+            <w:r>
+              <w:rPr>
+                <w:rFonts w:ascii="BRH Malayalam Extra" w:hAnsi="BRH Malayalam Extra" w:cs="BRH Malayalam Extra"/>
+                <w:color w:val="000000"/>
+                <w:sz w:val="32"/>
+                <w:szCs w:val="40"/>
+              </w:rPr>
+              <w:t>)- Zûx</w:t>
+            </w:r>
+            <w:r>
+              <w:rPr>
+                <w:rFonts w:ascii="BRH Malayalam Extra" w:hAnsi="BRH Malayalam Extra" w:cs="BRH Malayalam Extra"/>
+                <w:color w:val="000000"/>
+                <w:sz w:val="26"/>
+                <w:szCs w:val="40"/>
+              </w:rPr>
+              <w:t>–</w:t>
+            </w:r>
+            <w:r>
+              <w:rPr>
+                <w:rFonts w:ascii="BRH Malayalam Extra" w:hAnsi="BRH Malayalam Extra" w:cs="BRH Malayalam Extra"/>
+                <w:color w:val="000000"/>
+                <w:sz w:val="32"/>
+                <w:szCs w:val="40"/>
+              </w:rPr>
+              <w:t xml:space="preserve"> | A</w:t>
+            </w:r>
+            <w:r>
+              <w:rPr>
+                <w:rFonts w:ascii="BRH Malayalam Extra" w:hAnsi="BRH Malayalam Extra" w:cs="BRH Malayalam Extra"/>
+                <w:color w:val="000000"/>
+                <w:sz w:val="26"/>
+                <w:szCs w:val="40"/>
+              </w:rPr>
+              <w:t>–</w:t>
+            </w:r>
+            <w:r>
+              <w:rPr>
+                <w:rFonts w:ascii="BRH Malayalam Extra" w:hAnsi="BRH Malayalam Extra" w:cs="BRH Malayalam Extra"/>
+                <w:color w:val="000000"/>
+                <w:sz w:val="32"/>
+                <w:szCs w:val="40"/>
+              </w:rPr>
+              <w:t>ræ¡</w:t>
+            </w:r>
+            <w:r>
+              <w:rPr>
+                <w:rFonts w:ascii="BRH Malayalam Extra" w:hAnsi="BRH Malayalam Extra" w:cs="BRH Malayalam Extra"/>
+                <w:color w:val="000000"/>
+                <w:sz w:val="26"/>
+                <w:szCs w:val="40"/>
+              </w:rPr>
+              <w:t>–</w:t>
+            </w:r>
+            <w:r>
+              <w:rPr>
+                <w:rFonts w:ascii="BRH Malayalam Extra" w:hAnsi="BRH Malayalam Extra" w:cs="BRH Malayalam Extra"/>
+                <w:color w:val="000000"/>
+                <w:sz w:val="32"/>
+                <w:szCs w:val="40"/>
+              </w:rPr>
+              <w:t xml:space="preserve"> | D</w:t>
+            </w:r>
+            <w:r>
+              <w:rPr>
+                <w:rFonts w:ascii="BRH Malayalam Extra" w:hAnsi="BRH Malayalam Extra" w:cs="BRH Malayalam Extra"/>
+                <w:color w:val="000000"/>
+                <w:sz w:val="26"/>
+                <w:szCs w:val="40"/>
+              </w:rPr>
+              <w:t>–</w:t>
+            </w:r>
+            <w:r>
+              <w:rPr>
+                <w:rFonts w:ascii="BRH Malayalam Extra" w:hAnsi="BRH Malayalam Extra" w:cs="BRH Malayalam Extra"/>
+                <w:color w:val="000000"/>
+                <w:sz w:val="32"/>
+                <w:szCs w:val="40"/>
+              </w:rPr>
+              <w:t xml:space="preserve">k¡ | </w:t>
+            </w:r>
+          </w:p>
+          <w:p>
+            <w:pPr>
+              <w:widowControl w:val="0"/>
+              <w:autoSpaceDE w:val="0"/>
+              <w:autoSpaceDN w:val="0"/>
+              <w:adjustRightInd w:val="0"/>
+              <w:spacing w:before="0" w:line="240" w:lineRule="auto"/>
+              <w:rPr>
+                <w:rFonts w:ascii="BRH Malayalam Extra" w:hAnsi="BRH Malayalam Extra" w:cs="BRH Malayalam Extra"/>
+                <w:color w:val="000000"/>
+                <w:sz w:val="32"/>
+                <w:szCs w:val="40"/>
+              </w:rPr>
+            </w:pPr>
+            <w:r>
+              <w:rPr>
+                <w:rFonts w:ascii="BRH Malayalam Extra" w:hAnsi="BRH Malayalam Extra" w:cs="BRH Malayalam Extra"/>
+                <w:color w:val="000000"/>
+                <w:sz w:val="32"/>
+                <w:szCs w:val="40"/>
+              </w:rPr>
+              <w:t>Zûx</w:t>
+            </w:r>
+            <w:r>
+              <w:rPr>
+                <w:rFonts w:ascii="BRH Malayalam Extra" w:hAnsi="BRH Malayalam Extra" w:cs="BRH Malayalam Extra"/>
+                <w:color w:val="000000"/>
+                <w:sz w:val="26"/>
+                <w:szCs w:val="40"/>
+              </w:rPr>
+              <w:t>–</w:t>
+            </w:r>
+            <w:r>
+              <w:rPr>
+                <w:rFonts w:ascii="BRH Malayalam Extra" w:hAnsi="BRH Malayalam Extra" w:cs="BRH Malayalam Extra"/>
+                <w:color w:val="000000"/>
+                <w:sz w:val="32"/>
+                <w:szCs w:val="40"/>
+              </w:rPr>
+              <w:t xml:space="preserve"> „ræû</w:t>
+            </w:r>
+            <w:r>
+              <w:rPr>
+                <w:rFonts w:ascii="BRH Malayalam Extra" w:hAnsi="BRH Malayalam Extra" w:cs="BRH Malayalam Extra"/>
+                <w:color w:val="000000"/>
+                <w:sz w:val="26"/>
+                <w:szCs w:val="40"/>
+              </w:rPr>
+              <w:t>–</w:t>
+            </w:r>
+            <w:r>
+              <w:rPr>
+                <w:rFonts w:ascii="BRH Malayalam Extra" w:hAnsi="BRH Malayalam Extra" w:cs="BRH Malayalam Extra"/>
+                <w:color w:val="000000"/>
+                <w:sz w:val="32"/>
+                <w:szCs w:val="40"/>
+              </w:rPr>
+              <w:t>ræ¡</w:t>
+            </w:r>
+            <w:r>
+              <w:rPr>
+                <w:rFonts w:ascii="BRH Malayalam Extra" w:hAnsi="BRH Malayalam Extra" w:cs="BRH Malayalam Extra"/>
+                <w:color w:val="000000"/>
+                <w:sz w:val="26"/>
+                <w:szCs w:val="40"/>
+              </w:rPr>
+              <w:t>–</w:t>
+            </w:r>
+            <w:r>
+              <w:rPr>
+                <w:rFonts w:ascii="BRH Malayalam Extra" w:hAnsi="BRH Malayalam Extra" w:cs="BRH Malayalam Extra"/>
+                <w:color w:val="000000"/>
+                <w:sz w:val="32"/>
+                <w:szCs w:val="40"/>
+              </w:rPr>
+              <w:t xml:space="preserve"> Zûx</w:t>
+            </w:r>
+            <w:r>
+              <w:rPr>
+                <w:rFonts w:ascii="BRH Malayalam Extra" w:hAnsi="BRH Malayalam Extra" w:cs="BRH Malayalam Extra"/>
+                <w:color w:val="000000"/>
+                <w:sz w:val="26"/>
+                <w:szCs w:val="40"/>
+              </w:rPr>
+              <w:t>–</w:t>
+            </w:r>
+            <w:r>
+              <w:rPr>
+                <w:rFonts w:ascii="BRH Malayalam Extra" w:hAnsi="BRH Malayalam Extra" w:cs="BRH Malayalam Extra"/>
+                <w:color w:val="000000"/>
+                <w:sz w:val="32"/>
+                <w:szCs w:val="40"/>
+              </w:rPr>
+              <w:t xml:space="preserve"> Zûx</w:t>
+            </w:r>
+            <w:r>
+              <w:rPr>
+                <w:rFonts w:ascii="BRH Malayalam Extra" w:hAnsi="BRH Malayalam Extra" w:cs="BRH Malayalam Extra"/>
+                <w:color w:val="000000"/>
+                <w:sz w:val="26"/>
+                <w:szCs w:val="40"/>
+              </w:rPr>
+              <w:t>–</w:t>
+            </w:r>
+            <w:r>
+              <w:rPr>
+                <w:rFonts w:ascii="BRH Malayalam Extra" w:hAnsi="BRH Malayalam Extra" w:cs="BRH Malayalam Extra"/>
+                <w:color w:val="000000"/>
+                <w:sz w:val="32"/>
+                <w:szCs w:val="40"/>
+              </w:rPr>
+              <w:t xml:space="preserve"> „ræ¢</w:t>
+            </w:r>
+            <w:r>
+              <w:rPr>
+                <w:rFonts w:ascii="BRH Malayalam Extra" w:hAnsi="BRH Malayalam Extra" w:cs="BRH Malayalam Extra"/>
+                <w:color w:val="000000"/>
+                <w:sz w:val="26"/>
+                <w:szCs w:val="40"/>
+              </w:rPr>
+              <w:t>–</w:t>
+            </w:r>
+            <w:r>
+              <w:rPr>
+                <w:rFonts w:ascii="BRH Malayalam Extra" w:hAnsi="BRH Malayalam Extra" w:cs="BRH Malayalam Extra"/>
+                <w:color w:val="000000"/>
+                <w:sz w:val="32"/>
+                <w:szCs w:val="40"/>
+              </w:rPr>
+              <w:t>k¢</w:t>
+            </w:r>
+            <w:proofErr w:type="gramStart"/>
+            <w:r>
+              <w:rPr>
+                <w:rFonts w:ascii="BRH Malayalam Extra" w:hAnsi="BRH Malayalam Extra" w:cs="BRH Malayalam Extra"/>
+                <w:color w:val="000000"/>
+                <w:sz w:val="32"/>
+                <w:szCs w:val="40"/>
+              </w:rPr>
+              <w:t>˜(</w:t>
+            </w:r>
+            <w:proofErr w:type="gramEnd"/>
+            <w:r>
+              <w:rPr>
+                <w:rFonts w:cs="BRH Malayalam Extra"/>
+                <w:color w:val="000000"/>
+                <w:szCs w:val="40"/>
+              </w:rPr>
+              <w:t>1</w:t>
+            </w:r>
+            <w:r>
+              <w:rPr>
+                <w:rFonts w:ascii="BRH Malayalam Extra" w:hAnsi="BRH Malayalam Extra" w:cs="BRH Malayalam Extra"/>
+                <w:color w:val="000000"/>
+                <w:sz w:val="26"/>
+                <w:szCs w:val="40"/>
+              </w:rPr>
+              <w:t>–</w:t>
+            </w:r>
+            <w:r>
+              <w:rPr>
+                <w:rFonts w:ascii="BRH Malayalam Extra" w:hAnsi="BRH Malayalam Extra" w:cs="BRH Malayalam Extra"/>
+                <w:color w:val="000000"/>
+                <w:sz w:val="32"/>
+                <w:szCs w:val="40"/>
+              </w:rPr>
+              <w:t xml:space="preserve">) ªp—ræ¡ Zûx </w:t>
+            </w:r>
+          </w:p>
+          <w:p>
+            <w:pPr>
+              <w:widowControl w:val="0"/>
+              <w:autoSpaceDE w:val="0"/>
+              <w:autoSpaceDN w:val="0"/>
+              <w:adjustRightInd w:val="0"/>
+              <w:spacing w:before="0" w:line="240" w:lineRule="auto"/>
+              <w:rPr>
+                <w:rFonts w:cs="Latha"/>
+                <w:b/>
+                <w:bCs/>
+                <w:szCs w:val="28"/>
+                <w:cs/>
+                <w:lang w:bidi="ta-IN"/>
+              </w:rPr>
+            </w:pPr>
+            <w:r>
+              <w:rPr>
+                <w:rFonts w:ascii="BRH Malayalam Extra" w:hAnsi="BRH Malayalam Extra" w:cs="BRH Malayalam Extra"/>
+                <w:color w:val="000000"/>
+                <w:sz w:val="32"/>
+                <w:szCs w:val="40"/>
+              </w:rPr>
+              <w:t xml:space="preserve">Zûx </w:t>
+            </w:r>
+            <w:r>
+              <w:rPr>
+                <w:rFonts w:ascii="BRH Malayalam Extra" w:hAnsi="BRH Malayalam Extra" w:cs="BRH Malayalam Extra"/>
+                <w:color w:val="000000"/>
+                <w:sz w:val="32"/>
+                <w:szCs w:val="40"/>
+                <w:highlight w:val="yellow"/>
+              </w:rPr>
+              <w:t>„ræ¢—</w:t>
+            </w:r>
+            <w:r>
+              <w:rPr>
+                <w:rFonts w:ascii="BRH Malayalam Extra" w:hAnsi="BRH Malayalam Extra" w:cs="BRH Malayalam Extra"/>
+                <w:color w:val="000000"/>
+                <w:sz w:val="32"/>
+                <w:szCs w:val="40"/>
+              </w:rPr>
+              <w:t xml:space="preserve">k¡ </w:t>
+            </w:r>
+          </w:p>
+        </w:tc>
+        <w:tc>
+          <w:tcPr>
+            <w:tcW w:w="7512" w:type="dxa"/>
+          </w:tcPr>
+          <w:p>
+            <w:pPr>
+              <w:widowControl w:val="0"/>
+              <w:autoSpaceDE w:val="0"/>
+              <w:autoSpaceDN w:val="0"/>
+              <w:adjustRightInd w:val="0"/>
+              <w:spacing w:line="240" w:lineRule="auto"/>
+              <w:rPr>
+                <w:rFonts w:ascii="BRH Malayalam Extra" w:hAnsi="BRH Malayalam Extra" w:cs="BRH Malayalam Extra"/>
+                <w:color w:val="000000"/>
+                <w:sz w:val="32"/>
+                <w:szCs w:val="40"/>
+              </w:rPr>
+            </w:pPr>
+            <w:r>
+              <w:rPr>
+                <w:rFonts w:cs="BRH Malayalam Extra"/>
+                <w:color w:val="000000"/>
+                <w:szCs w:val="40"/>
+              </w:rPr>
+              <w:t>33</w:t>
+            </w:r>
+            <w:r>
+              <w:rPr>
+                <w:rFonts w:ascii="BRH Malayalam Extra" w:hAnsi="BRH Malayalam Extra" w:cs="BRH Malayalam Extra"/>
+                <w:color w:val="000000"/>
+                <w:sz w:val="32"/>
+                <w:szCs w:val="40"/>
+              </w:rPr>
+              <w:t xml:space="preserve">)  </w:t>
+            </w:r>
+            <w:r>
+              <w:rPr>
+                <w:rFonts w:cs="BRH Malayalam Extra"/>
+                <w:color w:val="000000"/>
+                <w:szCs w:val="40"/>
+              </w:rPr>
+              <w:t>1</w:t>
+            </w:r>
+            <w:r>
+              <w:rPr>
+                <w:rFonts w:ascii="BRH Malayalam Extra" w:hAnsi="BRH Malayalam Extra" w:cs="BRH Malayalam Extra"/>
+                <w:color w:val="000000"/>
+                <w:sz w:val="32"/>
+                <w:szCs w:val="40"/>
+              </w:rPr>
+              <w:t>.</w:t>
+            </w:r>
+            <w:r>
+              <w:rPr>
+                <w:rFonts w:cs="BRH Malayalam Extra"/>
+                <w:color w:val="000000"/>
+                <w:szCs w:val="40"/>
+              </w:rPr>
+              <w:t>4</w:t>
+            </w:r>
+            <w:r>
+              <w:rPr>
+                <w:rFonts w:ascii="BRH Malayalam Extra" w:hAnsi="BRH Malayalam Extra" w:cs="BRH Malayalam Extra"/>
+                <w:color w:val="000000"/>
+                <w:sz w:val="32"/>
+                <w:szCs w:val="40"/>
+              </w:rPr>
+              <w:t>.</w:t>
+            </w:r>
+            <w:r>
+              <w:rPr>
+                <w:rFonts w:cs="BRH Malayalam Extra"/>
+                <w:color w:val="000000"/>
+                <w:szCs w:val="40"/>
+              </w:rPr>
+              <w:t>2</w:t>
+            </w:r>
+            <w:r>
+              <w:rPr>
+                <w:rFonts w:ascii="BRH Malayalam Extra" w:hAnsi="BRH Malayalam Extra" w:cs="BRH Malayalam Extra"/>
+                <w:color w:val="000000"/>
+                <w:sz w:val="32"/>
+                <w:szCs w:val="40"/>
+              </w:rPr>
+              <w:t>.</w:t>
+            </w:r>
+            <w:r>
+              <w:rPr>
+                <w:rFonts w:cs="BRH Malayalam Extra"/>
+                <w:color w:val="000000"/>
+                <w:szCs w:val="40"/>
+              </w:rPr>
+              <w:t>1</w:t>
+            </w:r>
+            <w:r>
+              <w:rPr>
+                <w:rFonts w:ascii="BRH Malayalam Extra" w:hAnsi="BRH Malayalam Extra" w:cs="BRH Malayalam Extra"/>
+                <w:color w:val="000000"/>
+                <w:sz w:val="32"/>
+                <w:szCs w:val="40"/>
+              </w:rPr>
+              <w:t>(</w:t>
+            </w:r>
+            <w:r>
+              <w:rPr>
+                <w:rFonts w:cs="BRH Malayalam Extra"/>
+                <w:color w:val="000000"/>
+                <w:szCs w:val="40"/>
+              </w:rPr>
+              <w:t>30</w:t>
+            </w:r>
+            <w:r>
+              <w:rPr>
+                <w:rFonts w:ascii="BRH Malayalam Extra" w:hAnsi="BRH Malayalam Extra" w:cs="BRH Malayalam Extra"/>
+                <w:color w:val="000000"/>
+                <w:sz w:val="32"/>
+                <w:szCs w:val="40"/>
+              </w:rPr>
+              <w:t>)- Zûx</w:t>
+            </w:r>
+            <w:r>
+              <w:rPr>
+                <w:rFonts w:ascii="BRH Malayalam Extra" w:hAnsi="BRH Malayalam Extra" w:cs="BRH Malayalam Extra"/>
+                <w:color w:val="000000"/>
+                <w:sz w:val="26"/>
+                <w:szCs w:val="40"/>
+              </w:rPr>
+              <w:t>–</w:t>
+            </w:r>
+            <w:r>
+              <w:rPr>
+                <w:rFonts w:ascii="BRH Malayalam Extra" w:hAnsi="BRH Malayalam Extra" w:cs="BRH Malayalam Extra"/>
+                <w:color w:val="000000"/>
+                <w:sz w:val="32"/>
+                <w:szCs w:val="40"/>
+              </w:rPr>
+              <w:t xml:space="preserve"> | A</w:t>
+            </w:r>
+            <w:r>
+              <w:rPr>
+                <w:rFonts w:ascii="BRH Malayalam Extra" w:hAnsi="BRH Malayalam Extra" w:cs="BRH Malayalam Extra"/>
+                <w:color w:val="000000"/>
+                <w:sz w:val="26"/>
+                <w:szCs w:val="40"/>
+              </w:rPr>
+              <w:t>–</w:t>
+            </w:r>
+            <w:r>
+              <w:rPr>
+                <w:rFonts w:ascii="BRH Malayalam Extra" w:hAnsi="BRH Malayalam Extra" w:cs="BRH Malayalam Extra"/>
+                <w:color w:val="000000"/>
+                <w:sz w:val="32"/>
+                <w:szCs w:val="40"/>
+              </w:rPr>
+              <w:t>ræ¡</w:t>
+            </w:r>
+            <w:r>
+              <w:rPr>
+                <w:rFonts w:ascii="BRH Malayalam Extra" w:hAnsi="BRH Malayalam Extra" w:cs="BRH Malayalam Extra"/>
+                <w:color w:val="000000"/>
+                <w:sz w:val="26"/>
+                <w:szCs w:val="40"/>
+              </w:rPr>
+              <w:t>–</w:t>
+            </w:r>
+            <w:r>
+              <w:rPr>
+                <w:rFonts w:ascii="BRH Malayalam Extra" w:hAnsi="BRH Malayalam Extra" w:cs="BRH Malayalam Extra"/>
+                <w:color w:val="000000"/>
+                <w:sz w:val="32"/>
+                <w:szCs w:val="40"/>
+              </w:rPr>
+              <w:t xml:space="preserve"> | D</w:t>
+            </w:r>
+            <w:r>
+              <w:rPr>
+                <w:rFonts w:ascii="BRH Malayalam Extra" w:hAnsi="BRH Malayalam Extra" w:cs="BRH Malayalam Extra"/>
+                <w:color w:val="000000"/>
+                <w:sz w:val="26"/>
+                <w:szCs w:val="40"/>
+              </w:rPr>
+              <w:t>–</w:t>
+            </w:r>
+            <w:r>
+              <w:rPr>
+                <w:rFonts w:ascii="BRH Malayalam Extra" w:hAnsi="BRH Malayalam Extra" w:cs="BRH Malayalam Extra"/>
+                <w:color w:val="000000"/>
+                <w:sz w:val="32"/>
+                <w:szCs w:val="40"/>
+              </w:rPr>
+              <w:t xml:space="preserve">k¡ | </w:t>
+            </w:r>
+          </w:p>
+          <w:p>
+            <w:pPr>
+              <w:widowControl w:val="0"/>
+              <w:autoSpaceDE w:val="0"/>
+              <w:autoSpaceDN w:val="0"/>
+              <w:adjustRightInd w:val="0"/>
+              <w:spacing w:line="240" w:lineRule="auto"/>
+              <w:rPr>
+                <w:rFonts w:ascii="BRH Malayalam Extra" w:hAnsi="BRH Malayalam Extra" w:cs="BRH Malayalam Extra"/>
+                <w:color w:val="000000"/>
+                <w:sz w:val="32"/>
+                <w:szCs w:val="40"/>
+              </w:rPr>
+            </w:pPr>
+            <w:r>
+              <w:rPr>
+                <w:rFonts w:ascii="BRH Malayalam Extra" w:hAnsi="BRH Malayalam Extra" w:cs="BRH Malayalam Extra"/>
+                <w:color w:val="000000"/>
+                <w:sz w:val="32"/>
+                <w:szCs w:val="40"/>
+              </w:rPr>
+              <w:t>Zûx</w:t>
+            </w:r>
+            <w:r>
+              <w:rPr>
+                <w:rFonts w:ascii="BRH Malayalam Extra" w:hAnsi="BRH Malayalam Extra" w:cs="BRH Malayalam Extra"/>
+                <w:color w:val="000000"/>
+                <w:sz w:val="26"/>
+                <w:szCs w:val="40"/>
+              </w:rPr>
+              <w:t>–</w:t>
+            </w:r>
+            <w:r>
+              <w:rPr>
+                <w:rFonts w:ascii="BRH Malayalam Extra" w:hAnsi="BRH Malayalam Extra" w:cs="BRH Malayalam Extra"/>
+                <w:color w:val="000000"/>
+                <w:sz w:val="32"/>
+                <w:szCs w:val="40"/>
+              </w:rPr>
+              <w:t xml:space="preserve"> „ræû</w:t>
+            </w:r>
+            <w:r>
+              <w:rPr>
+                <w:rFonts w:ascii="BRH Malayalam Extra" w:hAnsi="BRH Malayalam Extra" w:cs="BRH Malayalam Extra"/>
+                <w:color w:val="000000"/>
+                <w:sz w:val="26"/>
+                <w:szCs w:val="40"/>
+              </w:rPr>
+              <w:t>–</w:t>
+            </w:r>
+            <w:r>
+              <w:rPr>
+                <w:rFonts w:ascii="BRH Malayalam Extra" w:hAnsi="BRH Malayalam Extra" w:cs="BRH Malayalam Extra"/>
+                <w:color w:val="000000"/>
+                <w:sz w:val="32"/>
+                <w:szCs w:val="40"/>
+              </w:rPr>
+              <w:t>ræ¡</w:t>
+            </w:r>
+            <w:r>
+              <w:rPr>
+                <w:rFonts w:ascii="BRH Malayalam Extra" w:hAnsi="BRH Malayalam Extra" w:cs="BRH Malayalam Extra"/>
+                <w:color w:val="000000"/>
+                <w:sz w:val="26"/>
+                <w:szCs w:val="40"/>
+              </w:rPr>
+              <w:t>–</w:t>
+            </w:r>
+            <w:r>
+              <w:rPr>
+                <w:rFonts w:ascii="BRH Malayalam Extra" w:hAnsi="BRH Malayalam Extra" w:cs="BRH Malayalam Extra"/>
+                <w:color w:val="000000"/>
+                <w:sz w:val="32"/>
+                <w:szCs w:val="40"/>
+              </w:rPr>
+              <w:t xml:space="preserve"> Zûx</w:t>
+            </w:r>
+            <w:r>
+              <w:rPr>
+                <w:rFonts w:ascii="BRH Malayalam Extra" w:hAnsi="BRH Malayalam Extra" w:cs="BRH Malayalam Extra"/>
+                <w:color w:val="000000"/>
+                <w:sz w:val="26"/>
+                <w:szCs w:val="40"/>
+              </w:rPr>
+              <w:t>–</w:t>
+            </w:r>
+            <w:r>
+              <w:rPr>
+                <w:rFonts w:ascii="BRH Malayalam Extra" w:hAnsi="BRH Malayalam Extra" w:cs="BRH Malayalam Extra"/>
+                <w:color w:val="000000"/>
+                <w:sz w:val="32"/>
+                <w:szCs w:val="40"/>
+              </w:rPr>
+              <w:t xml:space="preserve"> Zûx</w:t>
+            </w:r>
+            <w:r>
+              <w:rPr>
+                <w:rFonts w:ascii="BRH Malayalam Extra" w:hAnsi="BRH Malayalam Extra" w:cs="BRH Malayalam Extra"/>
+                <w:color w:val="000000"/>
+                <w:sz w:val="26"/>
+                <w:szCs w:val="40"/>
+              </w:rPr>
+              <w:t>–</w:t>
+            </w:r>
+            <w:r>
+              <w:rPr>
+                <w:rFonts w:ascii="BRH Malayalam Extra" w:hAnsi="BRH Malayalam Extra" w:cs="BRH Malayalam Extra"/>
+                <w:color w:val="000000"/>
+                <w:sz w:val="32"/>
+                <w:szCs w:val="40"/>
+              </w:rPr>
+              <w:t xml:space="preserve"> „ræ¢</w:t>
+            </w:r>
+            <w:r>
+              <w:rPr>
+                <w:rFonts w:ascii="BRH Malayalam Extra" w:hAnsi="BRH Malayalam Extra" w:cs="BRH Malayalam Extra"/>
+                <w:color w:val="000000"/>
+                <w:sz w:val="26"/>
+                <w:szCs w:val="40"/>
+              </w:rPr>
+              <w:t>–</w:t>
+            </w:r>
+            <w:r>
+              <w:rPr>
+                <w:rFonts w:ascii="BRH Malayalam Extra" w:hAnsi="BRH Malayalam Extra" w:cs="BRH Malayalam Extra"/>
+                <w:color w:val="000000"/>
+                <w:sz w:val="32"/>
+                <w:szCs w:val="40"/>
+              </w:rPr>
+              <w:t>k¢</w:t>
+            </w:r>
+            <w:proofErr w:type="gramStart"/>
+            <w:r>
+              <w:rPr>
+                <w:rFonts w:ascii="BRH Malayalam Extra" w:hAnsi="BRH Malayalam Extra" w:cs="BRH Malayalam Extra"/>
+                <w:color w:val="000000"/>
+                <w:sz w:val="32"/>
+                <w:szCs w:val="40"/>
+              </w:rPr>
+              <w:t>˜(</w:t>
+            </w:r>
+            <w:proofErr w:type="gramEnd"/>
+            <w:r>
+              <w:rPr>
+                <w:rFonts w:cs="BRH Malayalam Extra"/>
+                <w:color w:val="000000"/>
+                <w:szCs w:val="40"/>
+              </w:rPr>
+              <w:t>1</w:t>
+            </w:r>
+            <w:r>
+              <w:rPr>
+                <w:rFonts w:ascii="BRH Malayalam Extra" w:hAnsi="BRH Malayalam Extra" w:cs="BRH Malayalam Extra"/>
+                <w:color w:val="000000"/>
+                <w:sz w:val="26"/>
+                <w:szCs w:val="40"/>
+              </w:rPr>
+              <w:t>–</w:t>
+            </w:r>
+            <w:r>
+              <w:rPr>
+                <w:rFonts w:ascii="BRH Malayalam Extra" w:hAnsi="BRH Malayalam Extra" w:cs="BRH Malayalam Extra"/>
+                <w:color w:val="000000"/>
+                <w:sz w:val="32"/>
+                <w:szCs w:val="40"/>
+              </w:rPr>
+              <w:t xml:space="preserve">) ªp—ræ¡ Zûx Zûx </w:t>
+            </w:r>
+            <w:r>
+              <w:rPr>
+                <w:rFonts w:ascii="BRH Malayalam Extra" w:hAnsi="BRH Malayalam Extra" w:cs="BRH Malayalam Extra"/>
+                <w:color w:val="000000"/>
+                <w:sz w:val="32"/>
+                <w:szCs w:val="40"/>
+                <w:highlight w:val="green"/>
+              </w:rPr>
+              <w:t>„ræ¢</w:t>
+            </w:r>
+            <w:r>
+              <w:rPr>
+                <w:rFonts w:ascii="BRH Malayalam Extra" w:hAnsi="BRH Malayalam Extra" w:cs="BRH Malayalam Extra"/>
+                <w:color w:val="000000"/>
+                <w:sz w:val="26"/>
+                <w:szCs w:val="40"/>
+              </w:rPr>
+              <w:t>–</w:t>
+            </w:r>
+            <w:r>
+              <w:rPr>
+                <w:rFonts w:ascii="BRH Malayalam Extra" w:hAnsi="BRH Malayalam Extra" w:cs="BRH Malayalam Extra"/>
+                <w:color w:val="000000"/>
+                <w:sz w:val="32"/>
+                <w:szCs w:val="40"/>
+              </w:rPr>
+              <w:t xml:space="preserve">k¡ | </w:t>
+            </w:r>
+          </w:p>
+          <w:p>
+            <w:pPr>
+              <w:widowControl w:val="0"/>
+              <w:autoSpaceDE w:val="0"/>
+              <w:autoSpaceDN w:val="0"/>
+              <w:adjustRightInd w:val="0"/>
+              <w:spacing w:before="0" w:line="240" w:lineRule="auto"/>
+              <w:rPr>
+                <w:rFonts w:cs="Latha"/>
+                <w:b/>
+                <w:bCs/>
+                <w:szCs w:val="28"/>
+                <w:cs/>
+                <w:lang w:bidi="ta-IN"/>
+              </w:rPr>
+            </w:pPr>
+          </w:p>
+        </w:tc>
+      </w:tr>
+    </w:tbl>
+    <w:p>
+      <w:pPr>
+        <w:spacing w:before="0" w:line="240" w:lineRule="auto"/>
+        <w:jc w:val="center"/>
+        <w:rPr>
+          <w:b/>
+          <w:bCs/>
+          <w:sz w:val="32"/>
+          <w:szCs w:val="32"/>
+          <w:u w:val="single"/>
+        </w:rPr>
+      </w:pPr>
+    </w:p>
+    <w:p>
+      <w:pPr>
+        <w:spacing w:before="0" w:line="240" w:lineRule="auto"/>
+        <w:jc w:val="center"/>
+        <w:rPr>
+          <w:b/>
+          <w:bCs/>
+          <w:sz w:val="32"/>
+          <w:szCs w:val="32"/>
+          <w:u w:val="single"/>
+        </w:rPr>
+      </w:pPr>
+    </w:p>
+    <w:p>
+      <w:pPr>
+        <w:spacing w:before="0" w:line="240" w:lineRule="auto"/>
+        <w:jc w:val="center"/>
+        <w:rPr>
+          <w:b/>
+          <w:bCs/>
+          <w:sz w:val="32"/>
+          <w:szCs w:val="32"/>
+          <w:u w:val="single"/>
+        </w:rPr>
+      </w:pPr>
+    </w:p>
     <w:p>
       <w:pPr>
         <w:spacing w:before="0" w:line="240" w:lineRule="auto"/>
@@ -1148,6 +2142,7 @@
                 <w:sz w:val="32"/>
                 <w:szCs w:val="40"/>
               </w:rPr>
+              <w:lastRenderedPageBreak/>
               <w:t>s¡</w:t>
             </w:r>
             <w:r>
@@ -1689,6 +2684,7 @@
                 <w:rFonts w:cs="BRH Malayalam Extra"/>
                 <w:szCs w:val="40"/>
               </w:rPr>
+              <w:lastRenderedPageBreak/>
               <w:t>39</w:t>
             </w:r>
             <w:r>
@@ -2673,6 +3669,7 @@
                 <w:sz w:val="32"/>
                 <w:szCs w:val="40"/>
               </w:rPr>
+              <w:lastRenderedPageBreak/>
               <w:t>s¡</w:t>
             </w:r>
             <w:r>
@@ -3491,8 +4488,18 @@
                 <w:sz w:val="32"/>
                 <w:szCs w:val="40"/>
               </w:rPr>
-              <w:t>æ¢k¢˜(</w:t>
-            </w:r>
+              <w:t>æ¢k¢</w:t>
+            </w:r>
+            <w:proofErr w:type="gramStart"/>
+            <w:r>
+              <w:rPr>
+                <w:rFonts w:ascii="BRH Malayalam Extra" w:hAnsi="BRH Malayalam Extra" w:cs="BRH Malayalam Extra"/>
+                <w:sz w:val="32"/>
+                <w:szCs w:val="40"/>
+              </w:rPr>
+              <w:t>˜(</w:t>
+            </w:r>
+            <w:proofErr w:type="gramEnd"/>
             <w:r>
               <w:rPr>
                 <w:rFonts w:cs="BRH Malayalam Extra"/>
@@ -3750,8 +4757,18 @@
                 <w:sz w:val="32"/>
                 <w:szCs w:val="40"/>
               </w:rPr>
-              <w:t>æ¢k¢˜(</w:t>
-            </w:r>
+              <w:t>æ¢k¢</w:t>
+            </w:r>
+            <w:proofErr w:type="gramStart"/>
+            <w:r>
+              <w:rPr>
+                <w:rFonts w:ascii="BRH Malayalam Extra" w:hAnsi="BRH Malayalam Extra" w:cs="BRH Malayalam Extra"/>
+                <w:sz w:val="32"/>
+                <w:szCs w:val="40"/>
+              </w:rPr>
+              <w:t>˜(</w:t>
+            </w:r>
+            <w:proofErr w:type="gramEnd"/>
             <w:r>
               <w:rPr>
                 <w:rFonts w:cs="BRH Malayalam Extra"/>
@@ -3759,21 +4776,31 @@
               </w:rPr>
               <w:t>1</w:t>
             </w:r>
-            <w:r>
-              <w:rPr>
-                <w:rFonts w:ascii="BRH Malayalam Extra" w:hAnsi="BRH Malayalam Extra" w:cs="BRH Malayalam Extra"/>
-                <w:sz w:val="26"/>
-                <w:szCs w:val="40"/>
-              </w:rPr>
-              <w:t>–</w:t>
-            </w:r>
-            <w:r>
-              <w:rPr>
-                <w:rFonts w:ascii="BRH Malayalam Extra" w:hAnsi="BRH Malayalam Extra" w:cs="BRH Malayalam Extra"/>
-                <w:sz w:val="32"/>
-                <w:szCs w:val="40"/>
-              </w:rPr>
-              <w:t>)ªp—ræû</w:t>
+            <w:proofErr w:type="gramStart"/>
+            <w:r>
+              <w:rPr>
+                <w:rFonts w:ascii="BRH Malayalam Extra" w:hAnsi="BRH Malayalam Extra" w:cs="BRH Malayalam Extra"/>
+                <w:sz w:val="26"/>
+                <w:szCs w:val="40"/>
+              </w:rPr>
+              <w:t>–</w:t>
+            </w:r>
+            <w:r>
+              <w:rPr>
+                <w:rFonts w:ascii="BRH Malayalam Extra" w:hAnsi="BRH Malayalam Extra" w:cs="BRH Malayalam Extra"/>
+                <w:sz w:val="32"/>
+                <w:szCs w:val="40"/>
+              </w:rPr>
+              <w:t>)ªp</w:t>
+            </w:r>
+            <w:proofErr w:type="gramEnd"/>
+            <w:r>
+              <w:rPr>
+                <w:rFonts w:ascii="BRH Malayalam Extra" w:hAnsi="BRH Malayalam Extra" w:cs="BRH Malayalam Extra"/>
+                <w:sz w:val="32"/>
+                <w:szCs w:val="40"/>
+              </w:rPr>
+              <w:t>—ræû</w:t>
             </w:r>
             <w:r>
               <w:rPr>
@@ -4133,8 +5160,18 @@
                 <w:sz w:val="32"/>
                 <w:szCs w:val="40"/>
               </w:rPr>
-              <w:t>k¢˜(</w:t>
-            </w:r>
+              <w:t>k¢</w:t>
+            </w:r>
+            <w:proofErr w:type="gramStart"/>
+            <w:r>
+              <w:rPr>
+                <w:rFonts w:ascii="BRH Malayalam Extra" w:hAnsi="BRH Malayalam Extra" w:cs="BRH Malayalam Extra"/>
+                <w:sz w:val="32"/>
+                <w:szCs w:val="40"/>
+              </w:rPr>
+              <w:t>˜(</w:t>
+            </w:r>
+            <w:proofErr w:type="gramEnd"/>
             <w:r>
               <w:rPr>
                 <w:rFonts w:cs="BRH Malayalam Extra"/>
@@ -4142,21 +5179,31 @@
               </w:rPr>
               <w:t>1</w:t>
             </w:r>
-            <w:r>
-              <w:rPr>
-                <w:rFonts w:ascii="BRH Malayalam Extra" w:hAnsi="BRH Malayalam Extra" w:cs="BRH Malayalam Extra"/>
-                <w:sz w:val="26"/>
-                <w:szCs w:val="40"/>
-              </w:rPr>
-              <w:t>–</w:t>
-            </w:r>
-            <w:r>
-              <w:rPr>
-                <w:rFonts w:ascii="BRH Malayalam Extra" w:hAnsi="BRH Malayalam Extra" w:cs="BRH Malayalam Extra"/>
-                <w:sz w:val="32"/>
-                <w:szCs w:val="40"/>
-              </w:rPr>
-              <w:t xml:space="preserve">)ªp—ræ¡ Zûx Zûx </w:t>
+            <w:proofErr w:type="gramStart"/>
+            <w:r>
+              <w:rPr>
+                <w:rFonts w:ascii="BRH Malayalam Extra" w:hAnsi="BRH Malayalam Extra" w:cs="BRH Malayalam Extra"/>
+                <w:sz w:val="26"/>
+                <w:szCs w:val="40"/>
+              </w:rPr>
+              <w:t>–</w:t>
+            </w:r>
+            <w:r>
+              <w:rPr>
+                <w:rFonts w:ascii="BRH Malayalam Extra" w:hAnsi="BRH Malayalam Extra" w:cs="BRH Malayalam Extra"/>
+                <w:sz w:val="32"/>
+                <w:szCs w:val="40"/>
+              </w:rPr>
+              <w:t>)ªp</w:t>
+            </w:r>
+            <w:proofErr w:type="gramEnd"/>
+            <w:r>
+              <w:rPr>
+                <w:rFonts w:ascii="BRH Malayalam Extra" w:hAnsi="BRH Malayalam Extra" w:cs="BRH Malayalam Extra"/>
+                <w:sz w:val="32"/>
+                <w:szCs w:val="40"/>
+              </w:rPr>
+              <w:t xml:space="preserve">—ræ¡ Zûx Zûx </w:t>
             </w:r>
           </w:p>
           <w:p>
@@ -4401,8 +5448,18 @@
                 <w:sz w:val="32"/>
                 <w:szCs w:val="40"/>
               </w:rPr>
-              <w:t>k¢˜(</w:t>
-            </w:r>
+              <w:t>k¢</w:t>
+            </w:r>
+            <w:proofErr w:type="gramStart"/>
+            <w:r>
+              <w:rPr>
+                <w:rFonts w:ascii="BRH Malayalam Extra" w:hAnsi="BRH Malayalam Extra" w:cs="BRH Malayalam Extra"/>
+                <w:sz w:val="32"/>
+                <w:szCs w:val="40"/>
+              </w:rPr>
+              <w:t>˜(</w:t>
+            </w:r>
+            <w:proofErr w:type="gramEnd"/>
             <w:r>
               <w:rPr>
                 <w:rFonts w:cs="BRH Malayalam Extra"/>
@@ -4410,21 +5467,31 @@
               </w:rPr>
               <w:t>1</w:t>
             </w:r>
-            <w:r>
-              <w:rPr>
-                <w:rFonts w:ascii="BRH Malayalam Extra" w:hAnsi="BRH Malayalam Extra" w:cs="BRH Malayalam Extra"/>
-                <w:sz w:val="26"/>
-                <w:szCs w:val="40"/>
-              </w:rPr>
-              <w:t>–</w:t>
-            </w:r>
-            <w:r>
-              <w:rPr>
-                <w:rFonts w:ascii="BRH Malayalam Extra" w:hAnsi="BRH Malayalam Extra" w:cs="BRH Malayalam Extra"/>
-                <w:sz w:val="32"/>
-                <w:szCs w:val="40"/>
-              </w:rPr>
-              <w:t>)ªp—ræû</w:t>
+            <w:proofErr w:type="gramStart"/>
+            <w:r>
+              <w:rPr>
+                <w:rFonts w:ascii="BRH Malayalam Extra" w:hAnsi="BRH Malayalam Extra" w:cs="BRH Malayalam Extra"/>
+                <w:sz w:val="26"/>
+                <w:szCs w:val="40"/>
+              </w:rPr>
+              <w:t>–</w:t>
+            </w:r>
+            <w:r>
+              <w:rPr>
+                <w:rFonts w:ascii="BRH Malayalam Extra" w:hAnsi="BRH Malayalam Extra" w:cs="BRH Malayalam Extra"/>
+                <w:sz w:val="32"/>
+                <w:szCs w:val="40"/>
+              </w:rPr>
+              <w:t>)ªp</w:t>
+            </w:r>
+            <w:proofErr w:type="gramEnd"/>
+            <w:r>
+              <w:rPr>
+                <w:rFonts w:ascii="BRH Malayalam Extra" w:hAnsi="BRH Malayalam Extra" w:cs="BRH Malayalam Extra"/>
+                <w:sz w:val="32"/>
+                <w:szCs w:val="40"/>
+              </w:rPr>
+              <w:t>—ræû</w:t>
             </w:r>
             <w:r>
               <w:rPr>
@@ -4824,8 +5891,18 @@
                 <w:sz w:val="32"/>
                 <w:szCs w:val="40"/>
               </w:rPr>
-              <w:t>k¢˜(</w:t>
-            </w:r>
+              <w:t>k¢</w:t>
+            </w:r>
+            <w:proofErr w:type="gramStart"/>
+            <w:r>
+              <w:rPr>
+                <w:rFonts w:ascii="BRH Malayalam Extra" w:hAnsi="BRH Malayalam Extra" w:cs="BRH Malayalam Extra"/>
+                <w:sz w:val="32"/>
+                <w:szCs w:val="40"/>
+              </w:rPr>
+              <w:t>˜(</w:t>
+            </w:r>
+            <w:proofErr w:type="gramEnd"/>
             <w:r>
               <w:rPr>
                 <w:rFonts w:cs="BRH Malayalam Extra"/>
@@ -4833,21 +5910,31 @@
               </w:rPr>
               <w:t>1</w:t>
             </w:r>
-            <w:r>
-              <w:rPr>
-                <w:rFonts w:ascii="BRH Malayalam Extra" w:hAnsi="BRH Malayalam Extra" w:cs="BRH Malayalam Extra"/>
-                <w:sz w:val="26"/>
-                <w:szCs w:val="40"/>
-              </w:rPr>
-              <w:t>–</w:t>
-            </w:r>
-            <w:r>
-              <w:rPr>
-                <w:rFonts w:ascii="BRH Malayalam Extra" w:hAnsi="BRH Malayalam Extra" w:cs="BRH Malayalam Extra"/>
-                <w:sz w:val="32"/>
-                <w:szCs w:val="40"/>
-              </w:rPr>
-              <w:t>)ªp—ræ¡ Zûx Zûx „ræ¢—k¡ |</w:t>
+            <w:proofErr w:type="gramStart"/>
+            <w:r>
+              <w:rPr>
+                <w:rFonts w:ascii="BRH Malayalam Extra" w:hAnsi="BRH Malayalam Extra" w:cs="BRH Malayalam Extra"/>
+                <w:sz w:val="26"/>
+                <w:szCs w:val="40"/>
+              </w:rPr>
+              <w:t>–</w:t>
+            </w:r>
+            <w:r>
+              <w:rPr>
+                <w:rFonts w:ascii="BRH Malayalam Extra" w:hAnsi="BRH Malayalam Extra" w:cs="BRH Malayalam Extra"/>
+                <w:sz w:val="32"/>
+                <w:szCs w:val="40"/>
+              </w:rPr>
+              <w:t>)ªp</w:t>
+            </w:r>
+            <w:proofErr w:type="gramEnd"/>
+            <w:r>
+              <w:rPr>
+                <w:rFonts w:ascii="BRH Malayalam Extra" w:hAnsi="BRH Malayalam Extra" w:cs="BRH Malayalam Extra"/>
+                <w:sz w:val="32"/>
+                <w:szCs w:val="40"/>
+              </w:rPr>
+              <w:t>—ræ¡ Zûx Zûx „ræ¢—k¡ |</w:t>
             </w:r>
           </w:p>
           <w:p>
@@ -5070,8 +6157,18 @@
                 <w:sz w:val="32"/>
                 <w:szCs w:val="40"/>
               </w:rPr>
-              <w:t>k¢˜(</w:t>
-            </w:r>
+              <w:t>k¢</w:t>
+            </w:r>
+            <w:proofErr w:type="gramStart"/>
+            <w:r>
+              <w:rPr>
+                <w:rFonts w:ascii="BRH Malayalam Extra" w:hAnsi="BRH Malayalam Extra" w:cs="BRH Malayalam Extra"/>
+                <w:sz w:val="32"/>
+                <w:szCs w:val="40"/>
+              </w:rPr>
+              <w:t>˜(</w:t>
+            </w:r>
+            <w:proofErr w:type="gramEnd"/>
             <w:r>
               <w:rPr>
                 <w:rFonts w:cs="BRH Malayalam Extra"/>
@@ -5079,21 +6176,31 @@
               </w:rPr>
               <w:t>1</w:t>
             </w:r>
-            <w:r>
-              <w:rPr>
-                <w:rFonts w:ascii="BRH Malayalam Extra" w:hAnsi="BRH Malayalam Extra" w:cs="BRH Malayalam Extra"/>
-                <w:sz w:val="26"/>
-                <w:szCs w:val="40"/>
-              </w:rPr>
-              <w:t>–</w:t>
-            </w:r>
-            <w:r>
-              <w:rPr>
-                <w:rFonts w:ascii="BRH Malayalam Extra" w:hAnsi="BRH Malayalam Extra" w:cs="BRH Malayalam Extra"/>
-                <w:sz w:val="32"/>
-                <w:szCs w:val="40"/>
-              </w:rPr>
-              <w:t>)ªp—ræû</w:t>
+            <w:proofErr w:type="gramStart"/>
+            <w:r>
+              <w:rPr>
+                <w:rFonts w:ascii="BRH Malayalam Extra" w:hAnsi="BRH Malayalam Extra" w:cs="BRH Malayalam Extra"/>
+                <w:sz w:val="26"/>
+                <w:szCs w:val="40"/>
+              </w:rPr>
+              <w:t>–</w:t>
+            </w:r>
+            <w:r>
+              <w:rPr>
+                <w:rFonts w:ascii="BRH Malayalam Extra" w:hAnsi="BRH Malayalam Extra" w:cs="BRH Malayalam Extra"/>
+                <w:sz w:val="32"/>
+                <w:szCs w:val="40"/>
+              </w:rPr>
+              <w:t>)ªp</w:t>
+            </w:r>
+            <w:proofErr w:type="gramEnd"/>
+            <w:r>
+              <w:rPr>
+                <w:rFonts w:ascii="BRH Malayalam Extra" w:hAnsi="BRH Malayalam Extra" w:cs="BRH Malayalam Extra"/>
+                <w:sz w:val="32"/>
+                <w:szCs w:val="40"/>
+              </w:rPr>
+              <w:t>—ræû</w:t>
             </w:r>
             <w:r>
               <w:rPr>
@@ -5534,8 +6641,18 @@
                 <w:sz w:val="32"/>
                 <w:szCs w:val="40"/>
               </w:rPr>
-              <w:t>k¢˜(</w:t>
-            </w:r>
+              <w:t>k¢</w:t>
+            </w:r>
+            <w:proofErr w:type="gramStart"/>
+            <w:r>
+              <w:rPr>
+                <w:rFonts w:ascii="BRH Malayalam Extra" w:hAnsi="BRH Malayalam Extra" w:cs="BRH Malayalam Extra"/>
+                <w:sz w:val="32"/>
+                <w:szCs w:val="40"/>
+              </w:rPr>
+              <w:t>˜(</w:t>
+            </w:r>
+            <w:proofErr w:type="gramEnd"/>
             <w:r>
               <w:rPr>
                 <w:rFonts w:cs="BRH Malayalam Extra"/>
@@ -5543,21 +6660,31 @@
               </w:rPr>
               <w:t>1</w:t>
             </w:r>
-            <w:r>
-              <w:rPr>
-                <w:rFonts w:ascii="BRH Malayalam Extra" w:hAnsi="BRH Malayalam Extra" w:cs="BRH Malayalam Extra"/>
-                <w:sz w:val="26"/>
-                <w:szCs w:val="40"/>
-              </w:rPr>
-              <w:t>–</w:t>
-            </w:r>
-            <w:r>
-              <w:rPr>
-                <w:rFonts w:ascii="BRH Malayalam Extra" w:hAnsi="BRH Malayalam Extra" w:cs="BRH Malayalam Extra"/>
-                <w:sz w:val="32"/>
-                <w:szCs w:val="40"/>
-              </w:rPr>
-              <w:t xml:space="preserve">)ªp—ræ¡ Zûx Zûx „ræ¢—k¡ | </w:t>
+            <w:proofErr w:type="gramStart"/>
+            <w:r>
+              <w:rPr>
+                <w:rFonts w:ascii="BRH Malayalam Extra" w:hAnsi="BRH Malayalam Extra" w:cs="BRH Malayalam Extra"/>
+                <w:sz w:val="26"/>
+                <w:szCs w:val="40"/>
+              </w:rPr>
+              <w:t>–</w:t>
+            </w:r>
+            <w:r>
+              <w:rPr>
+                <w:rFonts w:ascii="BRH Malayalam Extra" w:hAnsi="BRH Malayalam Extra" w:cs="BRH Malayalam Extra"/>
+                <w:sz w:val="32"/>
+                <w:szCs w:val="40"/>
+              </w:rPr>
+              <w:t>)ªp</w:t>
+            </w:r>
+            <w:proofErr w:type="gramEnd"/>
+            <w:r>
+              <w:rPr>
+                <w:rFonts w:ascii="BRH Malayalam Extra" w:hAnsi="BRH Malayalam Extra" w:cs="BRH Malayalam Extra"/>
+                <w:sz w:val="32"/>
+                <w:szCs w:val="40"/>
+              </w:rPr>
+              <w:t xml:space="preserve">—ræ¡ Zûx Zûx „ræ¢—k¡ | </w:t>
             </w:r>
           </w:p>
           <w:p>
@@ -5780,8 +6907,18 @@
                 <w:sz w:val="32"/>
                 <w:szCs w:val="40"/>
               </w:rPr>
-              <w:t>k¢˜(</w:t>
-            </w:r>
+              <w:t>k¢</w:t>
+            </w:r>
+            <w:proofErr w:type="gramStart"/>
+            <w:r>
+              <w:rPr>
+                <w:rFonts w:ascii="BRH Malayalam Extra" w:hAnsi="BRH Malayalam Extra" w:cs="BRH Malayalam Extra"/>
+                <w:sz w:val="32"/>
+                <w:szCs w:val="40"/>
+              </w:rPr>
+              <w:t>˜(</w:t>
+            </w:r>
+            <w:proofErr w:type="gramEnd"/>
             <w:r>
               <w:rPr>
                 <w:rFonts w:cs="BRH Malayalam Extra"/>
@@ -5789,21 +6926,31 @@
               </w:rPr>
               <w:t>1</w:t>
             </w:r>
-            <w:r>
-              <w:rPr>
-                <w:rFonts w:ascii="BRH Malayalam Extra" w:hAnsi="BRH Malayalam Extra" w:cs="BRH Malayalam Extra"/>
-                <w:sz w:val="26"/>
-                <w:szCs w:val="40"/>
-              </w:rPr>
-              <w:t>–</w:t>
-            </w:r>
-            <w:r>
-              <w:rPr>
-                <w:rFonts w:ascii="BRH Malayalam Extra" w:hAnsi="BRH Malayalam Extra" w:cs="BRH Malayalam Extra"/>
-                <w:sz w:val="32"/>
-                <w:szCs w:val="40"/>
-              </w:rPr>
-              <w:t>)ªp—ræû</w:t>
+            <w:proofErr w:type="gramStart"/>
+            <w:r>
+              <w:rPr>
+                <w:rFonts w:ascii="BRH Malayalam Extra" w:hAnsi="BRH Malayalam Extra" w:cs="BRH Malayalam Extra"/>
+                <w:sz w:val="26"/>
+                <w:szCs w:val="40"/>
+              </w:rPr>
+              <w:t>–</w:t>
+            </w:r>
+            <w:r>
+              <w:rPr>
+                <w:rFonts w:ascii="BRH Malayalam Extra" w:hAnsi="BRH Malayalam Extra" w:cs="BRH Malayalam Extra"/>
+                <w:sz w:val="32"/>
+                <w:szCs w:val="40"/>
+              </w:rPr>
+              <w:t>)ªp</w:t>
+            </w:r>
+            <w:proofErr w:type="gramEnd"/>
+            <w:r>
+              <w:rPr>
+                <w:rFonts w:ascii="BRH Malayalam Extra" w:hAnsi="BRH Malayalam Extra" w:cs="BRH Malayalam Extra"/>
+                <w:sz w:val="32"/>
+                <w:szCs w:val="40"/>
+              </w:rPr>
+              <w:t>—ræû</w:t>
             </w:r>
             <w:r>
               <w:rPr>
@@ -5954,6 +7101,7 @@
                 <w:szCs w:val="40"/>
                 <w:lang w:val="it-IT"/>
               </w:rPr>
+              <w:lastRenderedPageBreak/>
               <w:t>22</w:t>
             </w:r>
             <w:r>
@@ -6920,7 +8068,6 @@
                 <w:sz w:val="32"/>
                 <w:szCs w:val="40"/>
               </w:rPr>
-              <w:lastRenderedPageBreak/>
               <w:t>s</w:t>
             </w:r>
             <w:r>
@@ -7039,8 +8186,18 @@
                 <w:sz w:val="32"/>
                 <w:szCs w:val="40"/>
               </w:rPr>
-              <w:t>sª¥ex˜ „sõ(³§)tsð</w:t>
-            </w:r>
+              <w:t>sª¥ex˜ „sõ(³</w:t>
+            </w:r>
+            <w:proofErr w:type="gramStart"/>
+            <w:r>
+              <w:rPr>
+                <w:rFonts w:ascii="BRH Malayalam Extra" w:hAnsi="BRH Malayalam Extra" w:cs="BRH Malayalam Extra"/>
+                <w:sz w:val="32"/>
+                <w:szCs w:val="40"/>
+              </w:rPr>
+              <w:t>§)tsð</w:t>
+            </w:r>
+            <w:proofErr w:type="gramEnd"/>
             <w:r>
               <w:rPr>
                 <w:rFonts w:ascii="BRH Malayalam Extra" w:hAnsi="BRH Malayalam Extra" w:cs="BRH Malayalam Extra"/>
@@ -7077,8 +8234,18 @@
                 <w:sz w:val="32"/>
                 <w:szCs w:val="40"/>
               </w:rPr>
-              <w:t>jx(³§—)tsð</w:t>
-            </w:r>
+              <w:t>jx(³§</w:t>
+            </w:r>
+            <w:proofErr w:type="gramStart"/>
+            <w:r>
+              <w:rPr>
+                <w:rFonts w:ascii="BRH Malayalam Extra" w:hAnsi="BRH Malayalam Extra" w:cs="BRH Malayalam Extra"/>
+                <w:sz w:val="32"/>
+                <w:szCs w:val="40"/>
+              </w:rPr>
+              <w:t>—)tsð</w:t>
+            </w:r>
+            <w:proofErr w:type="gramEnd"/>
             <w:r>
               <w:rPr>
                 <w:rFonts w:ascii="BRH Malayalam Extra" w:hAnsi="BRH Malayalam Extra" w:cs="BRH Malayalam Extra"/>
@@ -7196,8 +8363,18 @@
                 <w:sz w:val="32"/>
                 <w:szCs w:val="40"/>
               </w:rPr>
-              <w:t>sª¥ex˜ „sõ(³§)tsð</w:t>
-            </w:r>
+              <w:t>sª¥ex˜ „sõ(³</w:t>
+            </w:r>
+            <w:proofErr w:type="gramStart"/>
+            <w:r>
+              <w:rPr>
+                <w:rFonts w:ascii="BRH Malayalam Extra" w:hAnsi="BRH Malayalam Extra" w:cs="BRH Malayalam Extra"/>
+                <w:sz w:val="32"/>
+                <w:szCs w:val="40"/>
+              </w:rPr>
+              <w:t>§)tsð</w:t>
+            </w:r>
+            <w:proofErr w:type="gramEnd"/>
             <w:r>
               <w:rPr>
                 <w:rFonts w:ascii="BRH Malayalam Extra" w:hAnsi="BRH Malayalam Extra" w:cs="BRH Malayalam Extra"/>
@@ -7251,7 +8428,6 @@
                 <w:rFonts w:cs="BRH Malayalam Extra"/>
                 <w:szCs w:val="40"/>
               </w:rPr>
-              <w:lastRenderedPageBreak/>
               <w:t>28</w:t>
             </w:r>
             <w:r>
@@ -7521,7 +8697,6 @@
                 <w:sz w:val="32"/>
                 <w:szCs w:val="40"/>
               </w:rPr>
-              <w:lastRenderedPageBreak/>
               <w:t>s</w:t>
             </w:r>
             <w:r>
@@ -7640,8 +8815,18 @@
                 <w:sz w:val="32"/>
                 <w:szCs w:val="40"/>
               </w:rPr>
-              <w:t>sª¥ex˜ „sõ(³§)tsð</w:t>
-            </w:r>
+              <w:t>sª¥ex˜ „sõ(³</w:t>
+            </w:r>
+            <w:proofErr w:type="gramStart"/>
+            <w:r>
+              <w:rPr>
+                <w:rFonts w:ascii="BRH Malayalam Extra" w:hAnsi="BRH Malayalam Extra" w:cs="BRH Malayalam Extra"/>
+                <w:sz w:val="32"/>
+                <w:szCs w:val="40"/>
+              </w:rPr>
+              <w:t>§)tsð</w:t>
+            </w:r>
+            <w:proofErr w:type="gramEnd"/>
             <w:r>
               <w:rPr>
                 <w:rFonts w:ascii="BRH Malayalam Extra" w:hAnsi="BRH Malayalam Extra" w:cs="BRH Malayalam Extra"/>
@@ -7678,8 +8863,18 @@
                 <w:sz w:val="32"/>
                 <w:szCs w:val="40"/>
               </w:rPr>
-              <w:t>jx(³§—)tsð</w:t>
-            </w:r>
+              <w:t>jx(³§</w:t>
+            </w:r>
+            <w:proofErr w:type="gramStart"/>
+            <w:r>
+              <w:rPr>
+                <w:rFonts w:ascii="BRH Malayalam Extra" w:hAnsi="BRH Malayalam Extra" w:cs="BRH Malayalam Extra"/>
+                <w:sz w:val="32"/>
+                <w:szCs w:val="40"/>
+              </w:rPr>
+              <w:t>—)tsð</w:t>
+            </w:r>
+            <w:proofErr w:type="gramEnd"/>
             <w:r>
               <w:rPr>
                 <w:rFonts w:ascii="BRH Malayalam Extra" w:hAnsi="BRH Malayalam Extra" w:cs="BRH Malayalam Extra"/>
@@ -7797,8 +8992,18 @@
                 <w:sz w:val="32"/>
                 <w:szCs w:val="40"/>
               </w:rPr>
-              <w:t>sª¥ex˜ „sõ(³§)tsð</w:t>
-            </w:r>
+              <w:t>sª¥ex˜ „sõ(³</w:t>
+            </w:r>
+            <w:proofErr w:type="gramStart"/>
+            <w:r>
+              <w:rPr>
+                <w:rFonts w:ascii="BRH Malayalam Extra" w:hAnsi="BRH Malayalam Extra" w:cs="BRH Malayalam Extra"/>
+                <w:sz w:val="32"/>
+                <w:szCs w:val="40"/>
+              </w:rPr>
+              <w:t>§)tsð</w:t>
+            </w:r>
+            <w:proofErr w:type="gramEnd"/>
             <w:r>
               <w:rPr>
                 <w:rFonts w:ascii="BRH Malayalam Extra" w:hAnsi="BRH Malayalam Extra" w:cs="BRH Malayalam Extra"/>
@@ -7855,7 +9060,6 @@
                 <w:rFonts w:cs="BRH Malayalam Extra"/>
                 <w:szCs w:val="40"/>
               </w:rPr>
-              <w:lastRenderedPageBreak/>
               <w:t>23</w:t>
             </w:r>
             <w:r>
@@ -8825,6 +10029,7 @@
                 <w:szCs w:val="40"/>
                 <w:highlight w:val="yellow"/>
               </w:rPr>
+              <w:lastRenderedPageBreak/>
               <w:t>s¡</w:t>
             </w:r>
             <w:r>
@@ -9433,7 +10638,6 @@
                 <w:rFonts w:cs="BRH Malayalam Extra"/>
                 <w:szCs w:val="40"/>
               </w:rPr>
-              <w:lastRenderedPageBreak/>
               <w:t>56</w:t>
             </w:r>
             <w:r>
@@ -10467,6 +11671,7 @@
                 <w:highlight w:val="green"/>
                 <w:lang w:val="it-IT"/>
               </w:rPr>
+              <w:lastRenderedPageBreak/>
               <w:t>s¡—i</w:t>
             </w:r>
             <w:r>
@@ -11079,7 +12284,6 @@
                 <w:szCs w:val="40"/>
                 <w:lang w:val="it-IT"/>
               </w:rPr>
-              <w:lastRenderedPageBreak/>
               <w:t>56</w:t>
             </w:r>
             <w:r>
@@ -12746,6 +13950,7 @@
                 <w:sz w:val="32"/>
                 <w:szCs w:val="40"/>
               </w:rPr>
+              <w:lastRenderedPageBreak/>
               <w:t>qy</w:t>
             </w:r>
             <w:r>
@@ -12788,6 +13993,7 @@
                 <w:rFonts w:cs="BRH Malayalam Extra"/>
                 <w:szCs w:val="40"/>
               </w:rPr>
+              <w:lastRenderedPageBreak/>
               <w:t>3</w:t>
             </w:r>
             <w:r>
@@ -13180,6 +14386,7 @@
                 <w:sz w:val="32"/>
                 <w:szCs w:val="40"/>
               </w:rPr>
+              <w:lastRenderedPageBreak/>
               <w:t>qy</w:t>
             </w:r>
             <w:r>
@@ -13227,6 +14434,7 @@
                 <w:rFonts w:cs="BRH Malayalam Extra"/>
                 <w:szCs w:val="40"/>
               </w:rPr>
+              <w:lastRenderedPageBreak/>
               <w:t>16</w:t>
             </w:r>
             <w:r>
@@ -13696,7 +14904,6 @@
                 <w:szCs w:val="40"/>
                 <w:lang w:val="it-IT"/>
               </w:rPr>
-              <w:lastRenderedPageBreak/>
               <w:t>11</w:t>
             </w:r>
             <w:r>
@@ -15641,6 +16848,7 @@
                 <w:szCs w:val="40"/>
                 <w:lang w:val="it-IT"/>
               </w:rPr>
+              <w:lastRenderedPageBreak/>
               <w:t>14</w:t>
             </w:r>
             <w:r>
@@ -15934,6 +17142,7 @@
                 <w:szCs w:val="40"/>
                 <w:lang w:val="it-IT"/>
               </w:rPr>
+              <w:lastRenderedPageBreak/>
               <w:t>11</w:t>
             </w:r>
             <w:r>
@@ -16624,8 +17833,18 @@
                 <w:sz w:val="32"/>
                 <w:szCs w:val="40"/>
               </w:rPr>
-              <w:t>)- A²x(</w:t>
-            </w:r>
+              <w:t>)- A²</w:t>
+            </w:r>
+            <w:proofErr w:type="gramStart"/>
+            <w:r>
+              <w:rPr>
+                <w:rFonts w:ascii="BRH Malayalam Extra" w:hAnsi="BRH Malayalam Extra" w:cs="BRH Malayalam Extra"/>
+                <w:sz w:val="32"/>
+                <w:szCs w:val="40"/>
+              </w:rPr>
+              <w:t>x(</w:t>
+            </w:r>
+            <w:proofErr w:type="gramEnd"/>
             <w:r>
               <w:rPr>
                 <w:rFonts w:cs="BRH Malayalam Extra"/>
@@ -16666,6 +17885,7 @@
               </w:rPr>
               <w:t>–</w:t>
             </w:r>
+            <w:proofErr w:type="gramStart"/>
             <w:r>
               <w:rPr>
                 <w:rFonts w:ascii="BRH Malayalam Extra" w:hAnsi="BRH Malayalam Extra" w:cs="BRH Malayalam Extra"/>
@@ -16674,6 +17894,7 @@
               </w:rPr>
               <w:t>px(</w:t>
             </w:r>
+            <w:proofErr w:type="gramEnd"/>
             <w:r>
               <w:rPr>
                 <w:rFonts w:cs="BRH Malayalam Extra"/>
@@ -16725,8 +17946,18 @@
                 <w:sz w:val="32"/>
                 <w:szCs w:val="40"/>
               </w:rPr>
-              <w:t>A²x(</w:t>
-            </w:r>
+              <w:t>A²</w:t>
+            </w:r>
+            <w:proofErr w:type="gramStart"/>
+            <w:r>
+              <w:rPr>
+                <w:rFonts w:ascii="BRH Malayalam Extra" w:hAnsi="BRH Malayalam Extra" w:cs="BRH Malayalam Extra"/>
+                <w:sz w:val="32"/>
+                <w:szCs w:val="40"/>
+              </w:rPr>
+              <w:t>x(</w:t>
+            </w:r>
+            <w:proofErr w:type="gramEnd"/>
             <w:r>
               <w:rPr>
                 <w:rFonts w:cs="BRH Malayalam Extra"/>
@@ -16767,6 +17998,7 @@
               </w:rPr>
               <w:t>–</w:t>
             </w:r>
+            <w:proofErr w:type="gramStart"/>
             <w:r>
               <w:rPr>
                 <w:rFonts w:ascii="BRH Malayalam Extra" w:hAnsi="BRH Malayalam Extra" w:cs="BRH Malayalam Extra"/>
@@ -16775,6 +18007,7 @@
               </w:rPr>
               <w:t>px(</w:t>
             </w:r>
+            <w:proofErr w:type="gramEnd"/>
             <w:r>
               <w:rPr>
                 <w:rFonts w:cs="BRH Malayalam Extra"/>
@@ -16815,6 +18048,7 @@
               </w:rPr>
               <w:t>–</w:t>
             </w:r>
+            <w:proofErr w:type="gramStart"/>
             <w:r>
               <w:rPr>
                 <w:rFonts w:ascii="BRH Malayalam Extra" w:hAnsi="BRH Malayalam Extra" w:cs="BRH Malayalam Extra"/>
@@ -16823,6 +18057,7 @@
               </w:rPr>
               <w:t>px(</w:t>
             </w:r>
+            <w:proofErr w:type="gramEnd"/>
             <w:r>
               <w:rPr>
                 <w:rFonts w:cs="BRH Malayalam Extra"/>
@@ -16836,8 +18071,18 @@
                 <w:sz w:val="32"/>
                 <w:szCs w:val="40"/>
               </w:rPr>
-              <w:t>) A²x(</w:t>
-            </w:r>
+              <w:t>) A²</w:t>
+            </w:r>
+            <w:proofErr w:type="gramStart"/>
+            <w:r>
+              <w:rPr>
+                <w:rFonts w:ascii="BRH Malayalam Extra" w:hAnsi="BRH Malayalam Extra" w:cs="BRH Malayalam Extra"/>
+                <w:sz w:val="32"/>
+                <w:szCs w:val="40"/>
+              </w:rPr>
+              <w:t>x(</w:t>
+            </w:r>
+            <w:proofErr w:type="gramEnd"/>
             <w:r>
               <w:rPr>
                 <w:rFonts w:cs="BRH Malayalam Extra"/>
@@ -16851,8 +18096,18 @@
                 <w:sz w:val="32"/>
                 <w:szCs w:val="40"/>
               </w:rPr>
-              <w:t>) A²x(</w:t>
-            </w:r>
+              <w:t>) A²</w:t>
+            </w:r>
+            <w:proofErr w:type="gramStart"/>
+            <w:r>
+              <w:rPr>
+                <w:rFonts w:ascii="BRH Malayalam Extra" w:hAnsi="BRH Malayalam Extra" w:cs="BRH Malayalam Extra"/>
+                <w:sz w:val="32"/>
+                <w:szCs w:val="40"/>
+              </w:rPr>
+              <w:t>x(</w:t>
+            </w:r>
+            <w:proofErr w:type="gramEnd"/>
             <w:r>
               <w:rPr>
                 <w:rFonts w:cs="BRH Malayalam Extra"/>
@@ -16893,6 +18148,7 @@
               </w:rPr>
               <w:t>–</w:t>
             </w:r>
+            <w:proofErr w:type="gramStart"/>
             <w:r>
               <w:rPr>
                 <w:rFonts w:ascii="BRH Malayalam Extra" w:hAnsi="BRH Malayalam Extra" w:cs="BRH Malayalam Extra"/>
@@ -16901,6 +18157,7 @@
               </w:rPr>
               <w:t>px(</w:t>
             </w:r>
+            <w:proofErr w:type="gramEnd"/>
             <w:r>
               <w:rPr>
                 <w:rFonts w:cs="BRH Malayalam Extra"/>
@@ -16973,6 +18230,7 @@
               </w:rPr>
               <w:t>–</w:t>
             </w:r>
+            <w:proofErr w:type="gramStart"/>
             <w:r>
               <w:rPr>
                 <w:rFonts w:ascii="BRH Malayalam Extra" w:hAnsi="BRH Malayalam Extra" w:cs="BRH Malayalam Extra"/>
@@ -16981,6 +18239,7 @@
               </w:rPr>
               <w:t>px(</w:t>
             </w:r>
+            <w:proofErr w:type="gramEnd"/>
             <w:r>
               <w:rPr>
                 <w:rFonts w:cs="BRH Malayalam Extra"/>
@@ -16994,8 +18253,18 @@
                 <w:sz w:val="32"/>
                 <w:szCs w:val="40"/>
               </w:rPr>
-              <w:t>) A²x(</w:t>
-            </w:r>
+              <w:t>) A²</w:t>
+            </w:r>
+            <w:proofErr w:type="gramStart"/>
+            <w:r>
+              <w:rPr>
+                <w:rFonts w:ascii="BRH Malayalam Extra" w:hAnsi="BRH Malayalam Extra" w:cs="BRH Malayalam Extra"/>
+                <w:sz w:val="32"/>
+                <w:szCs w:val="40"/>
+              </w:rPr>
+              <w:t>x(</w:t>
+            </w:r>
+            <w:proofErr w:type="gramEnd"/>
             <w:r>
               <w:rPr>
                 <w:rFonts w:cs="BRH Malayalam Extra"/>
@@ -17009,8 +18278,18 @@
                 <w:sz w:val="32"/>
                 <w:szCs w:val="40"/>
               </w:rPr>
-              <w:t>) A²x(</w:t>
-            </w:r>
+              <w:t>) A²</w:t>
+            </w:r>
+            <w:proofErr w:type="gramStart"/>
+            <w:r>
+              <w:rPr>
+                <w:rFonts w:ascii="BRH Malayalam Extra" w:hAnsi="BRH Malayalam Extra" w:cs="BRH Malayalam Extra"/>
+                <w:sz w:val="32"/>
+                <w:szCs w:val="40"/>
+              </w:rPr>
+              <w:t>x(</w:t>
+            </w:r>
+            <w:proofErr w:type="gramEnd"/>
             <w:r>
               <w:rPr>
                 <w:rFonts w:cs="BRH Malayalam Extra"/>
@@ -17051,6 +18330,7 @@
               </w:rPr>
               <w:t>–</w:t>
             </w:r>
+            <w:proofErr w:type="gramStart"/>
             <w:r>
               <w:rPr>
                 <w:rFonts w:ascii="BRH Malayalam Extra" w:hAnsi="BRH Malayalam Extra" w:cs="BRH Malayalam Extra"/>
@@ -17059,6 +18339,7 @@
               </w:rPr>
               <w:t>px(</w:t>
             </w:r>
+            <w:proofErr w:type="gramEnd"/>
             <w:r>
               <w:rPr>
                 <w:rFonts w:cs="BRH Malayalam Extra"/>
@@ -17219,6 +18500,7 @@
               </w:rPr>
               <w:t>–</w:t>
             </w:r>
+            <w:proofErr w:type="gramStart"/>
             <w:r>
               <w:rPr>
                 <w:rFonts w:ascii="BRH Malayalam Extra" w:hAnsi="BRH Malayalam Extra" w:cs="BRH Malayalam Extra"/>
@@ -17227,6 +18509,7 @@
               </w:rPr>
               <w:t>px(</w:t>
             </w:r>
+            <w:proofErr w:type="gramEnd"/>
             <w:r>
               <w:rPr>
                 <w:rFonts w:cs="BRH Malayalam Extra"/>
@@ -17313,6 +18596,7 @@
               </w:rPr>
               <w:t>–</w:t>
             </w:r>
+            <w:proofErr w:type="gramStart"/>
             <w:r>
               <w:rPr>
                 <w:rFonts w:ascii="BRH Malayalam Extra" w:hAnsi="BRH Malayalam Extra" w:cs="BRH Malayalam Extra"/>
@@ -17321,6 +18605,7 @@
               </w:rPr>
               <w:t>px(</w:t>
             </w:r>
+            <w:proofErr w:type="gramEnd"/>
             <w:r>
               <w:rPr>
                 <w:rFonts w:cs="BRH Malayalam Extra"/>
@@ -17393,6 +18678,7 @@
               </w:rPr>
               <w:t>–</w:t>
             </w:r>
+            <w:proofErr w:type="gramStart"/>
             <w:r>
               <w:rPr>
                 <w:rFonts w:ascii="BRH Malayalam Extra" w:hAnsi="BRH Malayalam Extra" w:cs="BRH Malayalam Extra"/>
@@ -17401,6 +18687,7 @@
               </w:rPr>
               <w:t>px(</w:t>
             </w:r>
+            <w:proofErr w:type="gramEnd"/>
             <w:r>
               <w:rPr>
                 <w:rFonts w:cs="BRH Malayalam Extra"/>
@@ -17441,6 +18728,7 @@
               </w:rPr>
               <w:t>–</w:t>
             </w:r>
+            <w:proofErr w:type="gramStart"/>
             <w:r>
               <w:rPr>
                 <w:rFonts w:ascii="BRH Malayalam Extra" w:hAnsi="BRH Malayalam Extra" w:cs="BRH Malayalam Extra"/>
@@ -17449,6 +18737,7 @@
               </w:rPr>
               <w:t>px(</w:t>
             </w:r>
+            <w:proofErr w:type="gramEnd"/>
             <w:r>
               <w:rPr>
                 <w:rFonts w:cs="BRH Malayalam Extra"/>
@@ -17575,6 +18864,7 @@
               </w:rPr>
               <w:t>–</w:t>
             </w:r>
+            <w:proofErr w:type="gramStart"/>
             <w:r>
               <w:rPr>
                 <w:rFonts w:ascii="BRH Malayalam Extra" w:hAnsi="BRH Malayalam Extra" w:cs="BRH Malayalam Extra"/>
@@ -17583,6 +18873,7 @@
               </w:rPr>
               <w:t>px(</w:t>
             </w:r>
+            <w:proofErr w:type="gramEnd"/>
             <w:r>
               <w:rPr>
                 <w:rFonts w:cs="BRH Malayalam Extra"/>
@@ -17623,6 +18914,7 @@
               </w:rPr>
               <w:t>–</w:t>
             </w:r>
+            <w:proofErr w:type="gramStart"/>
             <w:r>
               <w:rPr>
                 <w:rFonts w:ascii="BRH Malayalam Extra" w:hAnsi="BRH Malayalam Extra" w:cs="BRH Malayalam Extra"/>
@@ -17631,6 +18923,7 @@
               </w:rPr>
               <w:t>px(</w:t>
             </w:r>
+            <w:proofErr w:type="gramEnd"/>
             <w:r>
               <w:rPr>
                 <w:rFonts w:cs="BRH Malayalam Extra"/>
@@ -17697,6 +18990,7 @@
                 <w:rFonts w:cs="BRH Malayalam Extra"/>
                 <w:szCs w:val="40"/>
               </w:rPr>
+              <w:lastRenderedPageBreak/>
               <w:t>14</w:t>
             </w:r>
             <w:r>
@@ -17807,6 +19101,7 @@
               </w:rPr>
               <w:t>–</w:t>
             </w:r>
+            <w:proofErr w:type="gramStart"/>
             <w:r>
               <w:rPr>
                 <w:rFonts w:ascii="BRH Malayalam Extra" w:hAnsi="BRH Malayalam Extra" w:cs="BRH Malayalam Extra"/>
@@ -17815,6 +19110,7 @@
               </w:rPr>
               <w:t>px(</w:t>
             </w:r>
+            <w:proofErr w:type="gramEnd"/>
             <w:r>
               <w:rPr>
                 <w:rFonts w:cs="BRH Malayalam Extra"/>
@@ -17860,6 +19156,7 @@
               </w:rPr>
               <w:t>–</w:t>
             </w:r>
+            <w:proofErr w:type="gramStart"/>
             <w:r>
               <w:rPr>
                 <w:rFonts w:ascii="BRH Malayalam Extra" w:hAnsi="BRH Malayalam Extra" w:cs="BRH Malayalam Extra"/>
@@ -17868,6 +19165,7 @@
               </w:rPr>
               <w:t>px(</w:t>
             </w:r>
+            <w:proofErr w:type="gramEnd"/>
             <w:r>
               <w:rPr>
                 <w:rFonts w:cs="BRH Malayalam Extra"/>
@@ -17897,8 +19195,18 @@
                 <w:sz w:val="32"/>
                 <w:szCs w:val="40"/>
               </w:rPr>
-              <w:t xml:space="preserve"> eÙz˜ - px(</w:t>
-            </w:r>
+              <w:t xml:space="preserve"> eÙz˜ - </w:t>
+            </w:r>
+            <w:proofErr w:type="gramStart"/>
+            <w:r>
+              <w:rPr>
+                <w:rFonts w:ascii="BRH Malayalam Extra" w:hAnsi="BRH Malayalam Extra" w:cs="BRH Malayalam Extra"/>
+                <w:sz w:val="32"/>
+                <w:szCs w:val="40"/>
+              </w:rPr>
+              <w:t>px(</w:t>
+            </w:r>
+            <w:proofErr w:type="gramEnd"/>
             <w:r>
               <w:rPr>
                 <w:rFonts w:cs="BRH Malayalam Extra"/>
@@ -20738,6 +22046,7 @@
                 <w:rFonts w:cs="BRH Malayalam Extra"/>
                 <w:szCs w:val="40"/>
               </w:rPr>
+              <w:lastRenderedPageBreak/>
               <w:t>1</w:t>
             </w:r>
             <w:r>
@@ -21743,7 +23052,6 @@
                 <w:rFonts w:cs="BRH Malayalam Extra"/>
                 <w:szCs w:val="40"/>
               </w:rPr>
-              <w:lastRenderedPageBreak/>
               <w:t>6</w:t>
             </w:r>
             <w:r>
@@ -24672,6 +25980,7 @@
                 <w:szCs w:val="40"/>
                 <w:lang w:val="it-IT"/>
               </w:rPr>
+              <w:lastRenderedPageBreak/>
               <w:t>21</w:t>
             </w:r>
             <w:r>
@@ -26024,7 +27333,7 @@
 </file>
 
 <file path=word/endnotes.xml><?xml version="1.0" encoding="utf-8"?>
-<w:endnotes xmlns:wpc="http://schemas.microsoft.com/office/word/2010/wordprocessingCanvas" xmlns:cx="http://schemas.microsoft.com/office/drawing/2014/chartex" xmlns:cx1="http://schemas.microsoft.com/office/drawing/2015/9/8/chartex" xmlns:cx2="http://schemas.microsoft.com/office/drawing/2015/10/21/chartex" xmlns:cx3="http://schemas.microsoft.com/office/drawing/2016/5/9/chartex" xmlns:cx4="http://schemas.microsoft.com/office/drawing/2016/5/10/chartex" xmlns:cx5="http://schemas.microsoft.com/office/drawing/2016/5/11/chartex" xmlns:cx6="http://schemas.microsoft.com/office/drawing/2016/5/12/chartex" xmlns:cx7="http://schemas.microsoft.com/office/drawing/2016/5/13/chartex" xmlns:cx8="http://schemas.microsoft.com/office/drawing/2016/5/14/chartex" xmlns:mc="http://schemas.openxmlformats.org/markup-compatibility/2006" xmlns:aink="http://schemas.microsoft.com/office/drawing/2016/ink" xmlns:am3d="http://schemas.microsoft.com/office/drawing/2017/model3d" xmlns:o="urn:schemas-microsoft-com:office:office" xmlns:oel="http://schemas.microsoft.com/office/2019/extlst" xmlns:r="http://schemas.openxmlformats.org/officeDocument/2006/relationships" xmlns:m="http://schemas.openxmlformats.org/officeDocument/2006/math" xmlns:v="urn:schemas-microsoft-com:vml" xmlns:wp14="http://schemas.microsoft.com/office/word/2010/wordprocessingDrawing" xmlns:wp="http://schemas.openxmlformats.org/drawingml/2006/wordprocessingDrawing" xmlns:w10="urn:schemas-microsoft-com:office:word" xmlns:w="http://schemas.openxmlformats.org/wordprocessingml/2006/main" xmlns:w14="http://schemas.microsoft.com/office/word/2010/wordml" xmlns:w15="http://schemas.microsoft.com/office/word/2012/wordml" xmlns:w16cex="http://schemas.microsoft.com/office/word/2018/wordml/cex" xmlns:w16cid="http://schemas.microsoft.com/office/word/2016/wordml/cid" xmlns:w16="http://schemas.microsoft.com/office/word/2018/wordml" xmlns:w16sdtdh="http://schemas.microsoft.com/office/word/2020/wordml/sdtdatahash" xmlns:w16se="http://schemas.microsoft.com/office/word/2015/wordml/symex" xmlns:wpg="http://schemas.microsoft.com/office/word/2010/wordprocessingGroup" xmlns:wpi="http://schemas.microsoft.com/office/word/2010/wordprocessingInk" xmlns:wne="http://schemas.microsoft.com/office/word/2006/wordml" xmlns:wps="http://schemas.microsoft.com/office/word/2010/wordprocessingShape" mc:Ignorable="w14 w15 w16se w16cid w16 w16cex w16sdtdh wp14">
+<w:endnotes xmlns:wpc="http://schemas.microsoft.com/office/word/2010/wordprocessingCanvas" xmlns:cx="http://schemas.microsoft.com/office/drawing/2014/chartex" xmlns:cx1="http://schemas.microsoft.com/office/drawing/2015/9/8/chartex" xmlns:cx2="http://schemas.microsoft.com/office/drawing/2015/10/21/chartex" xmlns:cx3="http://schemas.microsoft.com/office/drawing/2016/5/9/chartex" xmlns:cx4="http://schemas.microsoft.com/office/drawing/2016/5/10/chartex" xmlns:cx5="http://schemas.microsoft.com/office/drawing/2016/5/11/chartex" xmlns:cx6="http://schemas.microsoft.com/office/drawing/2016/5/12/chartex" xmlns:cx7="http://schemas.microsoft.com/office/drawing/2016/5/13/chartex" xmlns:cx8="http://schemas.microsoft.com/office/drawing/2016/5/14/chartex" xmlns:mc="http://schemas.openxmlformats.org/markup-compatibility/2006" xmlns:aink="http://schemas.microsoft.com/office/drawing/2016/ink" xmlns:am3d="http://schemas.microsoft.com/office/drawing/2017/model3d" xmlns:o="urn:schemas-microsoft-com:office:office" xmlns:oel="http://schemas.microsoft.com/office/2019/extlst" xmlns:r="http://schemas.openxmlformats.org/officeDocument/2006/relationships" xmlns:m="http://schemas.openxmlformats.org/officeDocument/2006/math" xmlns:v="urn:schemas-microsoft-com:vml" xmlns:wp14="http://schemas.microsoft.com/office/word/2010/wordprocessingDrawing" xmlns:wp="http://schemas.openxmlformats.org/drawingml/2006/wordprocessingDrawing" xmlns:w10="urn:schemas-microsoft-com:office:word" xmlns:w="http://schemas.openxmlformats.org/wordprocessingml/2006/main" xmlns:w14="http://schemas.microsoft.com/office/word/2010/wordml" xmlns:w15="http://schemas.microsoft.com/office/word/2012/wordml" xmlns:w16cex="http://schemas.microsoft.com/office/word/2018/wordml/cex" xmlns:w16cid="http://schemas.microsoft.com/office/word/2016/wordml/cid" xmlns:w16="http://schemas.microsoft.com/office/word/2018/wordml" xmlns:w16du="http://schemas.microsoft.com/office/word/2023/wordml/word16du" xmlns:w16sdtdh="http://schemas.microsoft.com/office/word/2020/wordml/sdtdatahash" xmlns:w16sdtfl="http://schemas.microsoft.com/office/word/2024/wordml/sdtformatlock" xmlns:w16se="http://schemas.microsoft.com/office/word/2015/wordml/symex" xmlns:wpg="http://schemas.microsoft.com/office/word/2010/wordprocessingGroup" xmlns:wpi="http://schemas.microsoft.com/office/word/2010/wordprocessingInk" xmlns:wne="http://schemas.microsoft.com/office/word/2006/wordml" xmlns:wps="http://schemas.microsoft.com/office/word/2010/wordprocessingShape" mc:Ignorable="w14 w15 w16se w16cid w16 w16cex w16sdtdh w16sdtfl w16du wp14">
   <w:endnote w:type="separator" w:id="-1">
     <w:p>
       <w:pPr>
@@ -26049,7 +27358,7 @@
 </file>
 
 <file path=word/footer1.xml><?xml version="1.0" encoding="utf-8"?>
-<w:ftr xmlns:wpc="http://schemas.microsoft.com/office/word/2010/wordprocessingCanvas" xmlns:cx="http://schemas.microsoft.com/office/drawing/2014/chartex" xmlns:cx1="http://schemas.microsoft.com/office/drawing/2015/9/8/chartex" xmlns:cx2="http://schemas.microsoft.com/office/drawing/2015/10/21/chartex" xmlns:cx3="http://schemas.microsoft.com/office/drawing/2016/5/9/chartex" xmlns:cx4="http://schemas.microsoft.com/office/drawing/2016/5/10/chartex" xmlns:cx5="http://schemas.microsoft.com/office/drawing/2016/5/11/chartex" xmlns:cx6="http://schemas.microsoft.com/office/drawing/2016/5/12/chartex" xmlns:cx7="http://schemas.microsoft.com/office/drawing/2016/5/13/chartex" xmlns:cx8="http://schemas.microsoft.com/office/drawing/2016/5/14/chartex" xmlns:mc="http://schemas.openxmlformats.org/markup-compatibility/2006" xmlns:aink="http://schemas.microsoft.com/office/drawing/2016/ink" xmlns:am3d="http://schemas.microsoft.com/office/drawing/2017/model3d" xmlns:o="urn:schemas-microsoft-com:office:office" xmlns:oel="http://schemas.microsoft.com/office/2019/extlst" xmlns:r="http://schemas.openxmlformats.org/officeDocument/2006/relationships" xmlns:m="http://schemas.openxmlformats.org/officeDocument/2006/math" xmlns:v="urn:schemas-microsoft-com:vml" xmlns:wp14="http://schemas.microsoft.com/office/word/2010/wordprocessingDrawing" xmlns:wp="http://schemas.openxmlformats.org/drawingml/2006/wordprocessingDrawing" xmlns:w10="urn:schemas-microsoft-com:office:word" xmlns:w="http://schemas.openxmlformats.org/wordprocessingml/2006/main" xmlns:w14="http://schemas.microsoft.com/office/word/2010/wordml" xmlns:w15="http://schemas.microsoft.com/office/word/2012/wordml" xmlns:w16cex="http://schemas.microsoft.com/office/word/2018/wordml/cex" xmlns:w16cid="http://schemas.microsoft.com/office/word/2016/wordml/cid" xmlns:w16="http://schemas.microsoft.com/office/word/2018/wordml" xmlns:w16sdtdh="http://schemas.microsoft.com/office/word/2020/wordml/sdtdatahash" xmlns:w16se="http://schemas.microsoft.com/office/word/2015/wordml/symex" xmlns:wpg="http://schemas.microsoft.com/office/word/2010/wordprocessingGroup" xmlns:wpi="http://schemas.microsoft.com/office/word/2010/wordprocessingInk" xmlns:wne="http://schemas.microsoft.com/office/word/2006/wordml" xmlns:wps="http://schemas.microsoft.com/office/word/2010/wordprocessingShape" mc:Ignorable="w14 w15 w16se w16cid w16 w16cex w16sdtdh wp14">
+<w:ftr xmlns:wpc="http://schemas.microsoft.com/office/word/2010/wordprocessingCanvas" xmlns:cx="http://schemas.microsoft.com/office/drawing/2014/chartex" xmlns:cx1="http://schemas.microsoft.com/office/drawing/2015/9/8/chartex" xmlns:cx2="http://schemas.microsoft.com/office/drawing/2015/10/21/chartex" xmlns:cx3="http://schemas.microsoft.com/office/drawing/2016/5/9/chartex" xmlns:cx4="http://schemas.microsoft.com/office/drawing/2016/5/10/chartex" xmlns:cx5="http://schemas.microsoft.com/office/drawing/2016/5/11/chartex" xmlns:cx6="http://schemas.microsoft.com/office/drawing/2016/5/12/chartex" xmlns:cx7="http://schemas.microsoft.com/office/drawing/2016/5/13/chartex" xmlns:cx8="http://schemas.microsoft.com/office/drawing/2016/5/14/chartex" xmlns:mc="http://schemas.openxmlformats.org/markup-compatibility/2006" xmlns:aink="http://schemas.microsoft.com/office/drawing/2016/ink" xmlns:am3d="http://schemas.microsoft.com/office/drawing/2017/model3d" xmlns:o="urn:schemas-microsoft-com:office:office" xmlns:oel="http://schemas.microsoft.com/office/2019/extlst" xmlns:r="http://schemas.openxmlformats.org/officeDocument/2006/relationships" xmlns:m="http://schemas.openxmlformats.org/officeDocument/2006/math" xmlns:v="urn:schemas-microsoft-com:vml" xmlns:wp14="http://schemas.microsoft.com/office/word/2010/wordprocessingDrawing" xmlns:wp="http://schemas.openxmlformats.org/drawingml/2006/wordprocessingDrawing" xmlns:w10="urn:schemas-microsoft-com:office:word" xmlns:w="http://schemas.openxmlformats.org/wordprocessingml/2006/main" xmlns:w14="http://schemas.microsoft.com/office/word/2010/wordml" xmlns:w15="http://schemas.microsoft.com/office/word/2012/wordml" xmlns:w16cex="http://schemas.microsoft.com/office/word/2018/wordml/cex" xmlns:w16cid="http://schemas.microsoft.com/office/word/2016/wordml/cid" xmlns:w16="http://schemas.microsoft.com/office/word/2018/wordml" xmlns:w16du="http://schemas.microsoft.com/office/word/2023/wordml/word16du" xmlns:w16sdtdh="http://schemas.microsoft.com/office/word/2020/wordml/sdtdatahash" xmlns:w16sdtfl="http://schemas.microsoft.com/office/word/2024/wordml/sdtformatlock" xmlns:w16se="http://schemas.microsoft.com/office/word/2015/wordml/symex" xmlns:wpg="http://schemas.microsoft.com/office/word/2010/wordprocessingGroup" xmlns:wpi="http://schemas.microsoft.com/office/word/2010/wordprocessingInk" xmlns:wne="http://schemas.microsoft.com/office/word/2006/wordml" xmlns:wps="http://schemas.microsoft.com/office/word/2010/wordprocessingShape" mc:Ignorable="w14 w15 w16se w16cid w16 w16cex w16sdtdh w16sdtfl w16du wp14">
   <w:p>
     <w:pPr>
       <w:pBdr>
@@ -26231,7 +27540,7 @@
 </file>
 
 <file path=word/footer2.xml><?xml version="1.0" encoding="utf-8"?>
-<w:ftr xmlns:wpc="http://schemas.microsoft.com/office/word/2010/wordprocessingCanvas" xmlns:cx="http://schemas.microsoft.com/office/drawing/2014/chartex" xmlns:cx1="http://schemas.microsoft.com/office/drawing/2015/9/8/chartex" xmlns:cx2="http://schemas.microsoft.com/office/drawing/2015/10/21/chartex" xmlns:cx3="http://schemas.microsoft.com/office/drawing/2016/5/9/chartex" xmlns:cx4="http://schemas.microsoft.com/office/drawing/2016/5/10/chartex" xmlns:cx5="http://schemas.microsoft.com/office/drawing/2016/5/11/chartex" xmlns:cx6="http://schemas.microsoft.com/office/drawing/2016/5/12/chartex" xmlns:cx7="http://schemas.microsoft.com/office/drawing/2016/5/13/chartex" xmlns:cx8="http://schemas.microsoft.com/office/drawing/2016/5/14/chartex" xmlns:mc="http://schemas.openxmlformats.org/markup-compatibility/2006" xmlns:aink="http://schemas.microsoft.com/office/drawing/2016/ink" xmlns:am3d="http://schemas.microsoft.com/office/drawing/2017/model3d" xmlns:o="urn:schemas-microsoft-com:office:office" xmlns:oel="http://schemas.microsoft.com/office/2019/extlst" xmlns:r="http://schemas.openxmlformats.org/officeDocument/2006/relationships" xmlns:m="http://schemas.openxmlformats.org/officeDocument/2006/math" xmlns:v="urn:schemas-microsoft-com:vml" xmlns:wp14="http://schemas.microsoft.com/office/word/2010/wordprocessingDrawing" xmlns:wp="http://schemas.openxmlformats.org/drawingml/2006/wordprocessingDrawing" xmlns:w10="urn:schemas-microsoft-com:office:word" xmlns:w="http://schemas.openxmlformats.org/wordprocessingml/2006/main" xmlns:w14="http://schemas.microsoft.com/office/word/2010/wordml" xmlns:w15="http://schemas.microsoft.com/office/word/2012/wordml" xmlns:w16cex="http://schemas.microsoft.com/office/word/2018/wordml/cex" xmlns:w16cid="http://schemas.microsoft.com/office/word/2016/wordml/cid" xmlns:w16="http://schemas.microsoft.com/office/word/2018/wordml" xmlns:w16sdtdh="http://schemas.microsoft.com/office/word/2020/wordml/sdtdatahash" xmlns:w16se="http://schemas.microsoft.com/office/word/2015/wordml/symex" xmlns:wpg="http://schemas.microsoft.com/office/word/2010/wordprocessingGroup" xmlns:wpi="http://schemas.microsoft.com/office/word/2010/wordprocessingInk" xmlns:wne="http://schemas.microsoft.com/office/word/2006/wordml" xmlns:wps="http://schemas.microsoft.com/office/word/2010/wordprocessingShape" mc:Ignorable="w14 w15 w16se w16cid w16 w16cex w16sdtdh wp14">
+<w:ftr xmlns:wpc="http://schemas.microsoft.com/office/word/2010/wordprocessingCanvas" xmlns:cx="http://schemas.microsoft.com/office/drawing/2014/chartex" xmlns:cx1="http://schemas.microsoft.com/office/drawing/2015/9/8/chartex" xmlns:cx2="http://schemas.microsoft.com/office/drawing/2015/10/21/chartex" xmlns:cx3="http://schemas.microsoft.com/office/drawing/2016/5/9/chartex" xmlns:cx4="http://schemas.microsoft.com/office/drawing/2016/5/10/chartex" xmlns:cx5="http://schemas.microsoft.com/office/drawing/2016/5/11/chartex" xmlns:cx6="http://schemas.microsoft.com/office/drawing/2016/5/12/chartex" xmlns:cx7="http://schemas.microsoft.com/office/drawing/2016/5/13/chartex" xmlns:cx8="http://schemas.microsoft.com/office/drawing/2016/5/14/chartex" xmlns:mc="http://schemas.openxmlformats.org/markup-compatibility/2006" xmlns:aink="http://schemas.microsoft.com/office/drawing/2016/ink" xmlns:am3d="http://schemas.microsoft.com/office/drawing/2017/model3d" xmlns:o="urn:schemas-microsoft-com:office:office" xmlns:oel="http://schemas.microsoft.com/office/2019/extlst" xmlns:r="http://schemas.openxmlformats.org/officeDocument/2006/relationships" xmlns:m="http://schemas.openxmlformats.org/officeDocument/2006/math" xmlns:v="urn:schemas-microsoft-com:vml" xmlns:wp14="http://schemas.microsoft.com/office/word/2010/wordprocessingDrawing" xmlns:wp="http://schemas.openxmlformats.org/drawingml/2006/wordprocessingDrawing" xmlns:w10="urn:schemas-microsoft-com:office:word" xmlns:w="http://schemas.openxmlformats.org/wordprocessingml/2006/main" xmlns:w14="http://schemas.microsoft.com/office/word/2010/wordml" xmlns:w15="http://schemas.microsoft.com/office/word/2012/wordml" xmlns:w16cex="http://schemas.microsoft.com/office/word/2018/wordml/cex" xmlns:w16cid="http://schemas.microsoft.com/office/word/2016/wordml/cid" xmlns:w16="http://schemas.microsoft.com/office/word/2018/wordml" xmlns:w16du="http://schemas.microsoft.com/office/word/2023/wordml/word16du" xmlns:w16sdtdh="http://schemas.microsoft.com/office/word/2020/wordml/sdtdatahash" xmlns:w16sdtfl="http://schemas.microsoft.com/office/word/2024/wordml/sdtformatlock" xmlns:w16se="http://schemas.microsoft.com/office/word/2015/wordml/symex" xmlns:wpg="http://schemas.microsoft.com/office/word/2010/wordprocessingGroup" xmlns:wpi="http://schemas.microsoft.com/office/word/2010/wordprocessingInk" xmlns:wne="http://schemas.microsoft.com/office/word/2006/wordml" xmlns:wps="http://schemas.microsoft.com/office/word/2010/wordprocessingShape" mc:Ignorable="w14 w15 w16se w16cid w16 w16cex w16sdtdh w16sdtfl w16du wp14">
   <w:p>
     <w:pPr>
       <w:pBdr>
@@ -26437,7 +27746,7 @@
 </file>
 
 <file path=word/footnotes.xml><?xml version="1.0" encoding="utf-8"?>
-<w:footnotes xmlns:wpc="http://schemas.microsoft.com/office/word/2010/wordprocessingCanvas" xmlns:cx="http://schemas.microsoft.com/office/drawing/2014/chartex" xmlns:cx1="http://schemas.microsoft.com/office/drawing/2015/9/8/chartex" xmlns:cx2="http://schemas.microsoft.com/office/drawing/2015/10/21/chartex" xmlns:cx3="http://schemas.microsoft.com/office/drawing/2016/5/9/chartex" xmlns:cx4="http://schemas.microsoft.com/office/drawing/2016/5/10/chartex" xmlns:cx5="http://schemas.microsoft.com/office/drawing/2016/5/11/chartex" xmlns:cx6="http://schemas.microsoft.com/office/drawing/2016/5/12/chartex" xmlns:cx7="http://schemas.microsoft.com/office/drawing/2016/5/13/chartex" xmlns:cx8="http://schemas.microsoft.com/office/drawing/2016/5/14/chartex" xmlns:mc="http://schemas.openxmlformats.org/markup-compatibility/2006" xmlns:aink="http://schemas.microsoft.com/office/drawing/2016/ink" xmlns:am3d="http://schemas.microsoft.com/office/drawing/2017/model3d" xmlns:o="urn:schemas-microsoft-com:office:office" xmlns:oel="http://schemas.microsoft.com/office/2019/extlst" xmlns:r="http://schemas.openxmlformats.org/officeDocument/2006/relationships" xmlns:m="http://schemas.openxmlformats.org/officeDocument/2006/math" xmlns:v="urn:schemas-microsoft-com:vml" xmlns:wp14="http://schemas.microsoft.com/office/word/2010/wordprocessingDrawing" xmlns:wp="http://schemas.openxmlformats.org/drawingml/2006/wordprocessingDrawing" xmlns:w10="urn:schemas-microsoft-com:office:word" xmlns:w="http://schemas.openxmlformats.org/wordprocessingml/2006/main" xmlns:w14="http://schemas.microsoft.com/office/word/2010/wordml" xmlns:w15="http://schemas.microsoft.com/office/word/2012/wordml" xmlns:w16cex="http://schemas.microsoft.com/office/word/2018/wordml/cex" xmlns:w16cid="http://schemas.microsoft.com/office/word/2016/wordml/cid" xmlns:w16="http://schemas.microsoft.com/office/word/2018/wordml" xmlns:w16sdtdh="http://schemas.microsoft.com/office/word/2020/wordml/sdtdatahash" xmlns:w16se="http://schemas.microsoft.com/office/word/2015/wordml/symex" xmlns:wpg="http://schemas.microsoft.com/office/word/2010/wordprocessingGroup" xmlns:wpi="http://schemas.microsoft.com/office/word/2010/wordprocessingInk" xmlns:wne="http://schemas.microsoft.com/office/word/2006/wordml" xmlns:wps="http://schemas.microsoft.com/office/word/2010/wordprocessingShape" mc:Ignorable="w14 w15 w16se w16cid w16 w16cex w16sdtdh wp14">
+<w:footnotes xmlns:wpc="http://schemas.microsoft.com/office/word/2010/wordprocessingCanvas" xmlns:cx="http://schemas.microsoft.com/office/drawing/2014/chartex" xmlns:cx1="http://schemas.microsoft.com/office/drawing/2015/9/8/chartex" xmlns:cx2="http://schemas.microsoft.com/office/drawing/2015/10/21/chartex" xmlns:cx3="http://schemas.microsoft.com/office/drawing/2016/5/9/chartex" xmlns:cx4="http://schemas.microsoft.com/office/drawing/2016/5/10/chartex" xmlns:cx5="http://schemas.microsoft.com/office/drawing/2016/5/11/chartex" xmlns:cx6="http://schemas.microsoft.com/office/drawing/2016/5/12/chartex" xmlns:cx7="http://schemas.microsoft.com/office/drawing/2016/5/13/chartex" xmlns:cx8="http://schemas.microsoft.com/office/drawing/2016/5/14/chartex" xmlns:mc="http://schemas.openxmlformats.org/markup-compatibility/2006" xmlns:aink="http://schemas.microsoft.com/office/drawing/2016/ink" xmlns:am3d="http://schemas.microsoft.com/office/drawing/2017/model3d" xmlns:o="urn:schemas-microsoft-com:office:office" xmlns:oel="http://schemas.microsoft.com/office/2019/extlst" xmlns:r="http://schemas.openxmlformats.org/officeDocument/2006/relationships" xmlns:m="http://schemas.openxmlformats.org/officeDocument/2006/math" xmlns:v="urn:schemas-microsoft-com:vml" xmlns:wp14="http://schemas.microsoft.com/office/word/2010/wordprocessingDrawing" xmlns:wp="http://schemas.openxmlformats.org/drawingml/2006/wordprocessingDrawing" xmlns:w10="urn:schemas-microsoft-com:office:word" xmlns:w="http://schemas.openxmlformats.org/wordprocessingml/2006/main" xmlns:w14="http://schemas.microsoft.com/office/word/2010/wordml" xmlns:w15="http://schemas.microsoft.com/office/word/2012/wordml" xmlns:w16cex="http://schemas.microsoft.com/office/word/2018/wordml/cex" xmlns:w16cid="http://schemas.microsoft.com/office/word/2016/wordml/cid" xmlns:w16="http://schemas.microsoft.com/office/word/2018/wordml" xmlns:w16du="http://schemas.microsoft.com/office/word/2023/wordml/word16du" xmlns:w16sdtdh="http://schemas.microsoft.com/office/word/2020/wordml/sdtdatahash" xmlns:w16sdtfl="http://schemas.microsoft.com/office/word/2024/wordml/sdtformatlock" xmlns:w16se="http://schemas.microsoft.com/office/word/2015/wordml/symex" xmlns:wpg="http://schemas.microsoft.com/office/word/2010/wordprocessingGroup" xmlns:wpi="http://schemas.microsoft.com/office/word/2010/wordprocessingInk" xmlns:wne="http://schemas.microsoft.com/office/word/2006/wordml" xmlns:wps="http://schemas.microsoft.com/office/word/2010/wordprocessingShape" mc:Ignorable="w14 w15 w16se w16cid w16 w16cex w16sdtdh w16sdtfl w16du wp14">
   <w:footnote w:type="separator" w:id="-1">
     <w:p>
       <w:pPr>
@@ -26462,7 +27771,7 @@
 </file>
 
 <file path=word/header1.xml><?xml version="1.0" encoding="utf-8"?>
-<w:hdr xmlns:wpc="http://schemas.microsoft.com/office/word/2010/wordprocessingCanvas" xmlns:cx="http://schemas.microsoft.com/office/drawing/2014/chartex" xmlns:cx1="http://schemas.microsoft.com/office/drawing/2015/9/8/chartex" xmlns:cx2="http://schemas.microsoft.com/office/drawing/2015/10/21/chartex" xmlns:cx3="http://schemas.microsoft.com/office/drawing/2016/5/9/chartex" xmlns:cx4="http://schemas.microsoft.com/office/drawing/2016/5/10/chartex" xmlns:cx5="http://schemas.microsoft.com/office/drawing/2016/5/11/chartex" xmlns:cx6="http://schemas.microsoft.com/office/drawing/2016/5/12/chartex" xmlns:cx7="http://schemas.microsoft.com/office/drawing/2016/5/13/chartex" xmlns:cx8="http://schemas.microsoft.com/office/drawing/2016/5/14/chartex" xmlns:mc="http://schemas.openxmlformats.org/markup-compatibility/2006" xmlns:aink="http://schemas.microsoft.com/office/drawing/2016/ink" xmlns:am3d="http://schemas.microsoft.com/office/drawing/2017/model3d" xmlns:o="urn:schemas-microsoft-com:office:office" xmlns:oel="http://schemas.microsoft.com/office/2019/extlst" xmlns:r="http://schemas.openxmlformats.org/officeDocument/2006/relationships" xmlns:m="http://schemas.openxmlformats.org/officeDocument/2006/math" xmlns:v="urn:schemas-microsoft-com:vml" xmlns:wp14="http://schemas.microsoft.com/office/word/2010/wordprocessingDrawing" xmlns:wp="http://schemas.openxmlformats.org/drawingml/2006/wordprocessingDrawing" xmlns:w10="urn:schemas-microsoft-com:office:word" xmlns:w="http://schemas.openxmlformats.org/wordprocessingml/2006/main" xmlns:w14="http://schemas.microsoft.com/office/word/2010/wordml" xmlns:w15="http://schemas.microsoft.com/office/word/2012/wordml" xmlns:w16cex="http://schemas.microsoft.com/office/word/2018/wordml/cex" xmlns:w16cid="http://schemas.microsoft.com/office/word/2016/wordml/cid" xmlns:w16="http://schemas.microsoft.com/office/word/2018/wordml" xmlns:w16sdtdh="http://schemas.microsoft.com/office/word/2020/wordml/sdtdatahash" xmlns:w16se="http://schemas.microsoft.com/office/word/2015/wordml/symex" xmlns:wpg="http://schemas.microsoft.com/office/word/2010/wordprocessingGroup" xmlns:wpi="http://schemas.microsoft.com/office/word/2010/wordprocessingInk" xmlns:wne="http://schemas.microsoft.com/office/word/2006/wordml" xmlns:wps="http://schemas.microsoft.com/office/word/2010/wordprocessingShape" mc:Ignorable="w14 w15 w16se w16cid w16 w16cex w16sdtdh wp14">
+<w:hdr xmlns:wpc="http://schemas.microsoft.com/office/word/2010/wordprocessingCanvas" xmlns:cx="http://schemas.microsoft.com/office/drawing/2014/chartex" xmlns:cx1="http://schemas.microsoft.com/office/drawing/2015/9/8/chartex" xmlns:cx2="http://schemas.microsoft.com/office/drawing/2015/10/21/chartex" xmlns:cx3="http://schemas.microsoft.com/office/drawing/2016/5/9/chartex" xmlns:cx4="http://schemas.microsoft.com/office/drawing/2016/5/10/chartex" xmlns:cx5="http://schemas.microsoft.com/office/drawing/2016/5/11/chartex" xmlns:cx6="http://schemas.microsoft.com/office/drawing/2016/5/12/chartex" xmlns:cx7="http://schemas.microsoft.com/office/drawing/2016/5/13/chartex" xmlns:cx8="http://schemas.microsoft.com/office/drawing/2016/5/14/chartex" xmlns:mc="http://schemas.openxmlformats.org/markup-compatibility/2006" xmlns:aink="http://schemas.microsoft.com/office/drawing/2016/ink" xmlns:am3d="http://schemas.microsoft.com/office/drawing/2017/model3d" xmlns:o="urn:schemas-microsoft-com:office:office" xmlns:oel="http://schemas.microsoft.com/office/2019/extlst" xmlns:r="http://schemas.openxmlformats.org/officeDocument/2006/relationships" xmlns:m="http://schemas.openxmlformats.org/officeDocument/2006/math" xmlns:v="urn:schemas-microsoft-com:vml" xmlns:wp14="http://schemas.microsoft.com/office/word/2010/wordprocessingDrawing" xmlns:wp="http://schemas.openxmlformats.org/drawingml/2006/wordprocessingDrawing" xmlns:w10="urn:schemas-microsoft-com:office:word" xmlns:w="http://schemas.openxmlformats.org/wordprocessingml/2006/main" xmlns:w14="http://schemas.microsoft.com/office/word/2010/wordml" xmlns:w15="http://schemas.microsoft.com/office/word/2012/wordml" xmlns:w16cex="http://schemas.microsoft.com/office/word/2018/wordml/cex" xmlns:w16cid="http://schemas.microsoft.com/office/word/2016/wordml/cid" xmlns:w16="http://schemas.microsoft.com/office/word/2018/wordml" xmlns:w16du="http://schemas.microsoft.com/office/word/2023/wordml/word16du" xmlns:w16sdtdh="http://schemas.microsoft.com/office/word/2020/wordml/sdtdatahash" xmlns:w16sdtfl="http://schemas.microsoft.com/office/word/2024/wordml/sdtformatlock" xmlns:w16se="http://schemas.microsoft.com/office/word/2015/wordml/symex" xmlns:wpg="http://schemas.microsoft.com/office/word/2010/wordprocessingGroup" xmlns:wpi="http://schemas.microsoft.com/office/word/2010/wordprocessingInk" xmlns:wne="http://schemas.microsoft.com/office/word/2006/wordml" xmlns:wps="http://schemas.microsoft.com/office/word/2010/wordprocessingShape" mc:Ignorable="w14 w15 w16se w16cid w16 w16cex w16sdtdh w16sdtfl w16du wp14">
   <w:p>
     <w:pPr>
       <w:pStyle w:val="Header"/>
@@ -26483,7 +27792,7 @@
 </file>
 
 <file path=word/header2.xml><?xml version="1.0" encoding="utf-8"?>
-<w:hdr xmlns:wpc="http://schemas.microsoft.com/office/word/2010/wordprocessingCanvas" xmlns:cx="http://schemas.microsoft.com/office/drawing/2014/chartex" xmlns:cx1="http://schemas.microsoft.com/office/drawing/2015/9/8/chartex" xmlns:cx2="http://schemas.microsoft.com/office/drawing/2015/10/21/chartex" xmlns:cx3="http://schemas.microsoft.com/office/drawing/2016/5/9/chartex" xmlns:cx4="http://schemas.microsoft.com/office/drawing/2016/5/10/chartex" xmlns:cx5="http://schemas.microsoft.com/office/drawing/2016/5/11/chartex" xmlns:cx6="http://schemas.microsoft.com/office/drawing/2016/5/12/chartex" xmlns:cx7="http://schemas.microsoft.com/office/drawing/2016/5/13/chartex" xmlns:cx8="http://schemas.microsoft.com/office/drawing/2016/5/14/chartex" xmlns:mc="http://schemas.openxmlformats.org/markup-compatibility/2006" xmlns:aink="http://schemas.microsoft.com/office/drawing/2016/ink" xmlns:am3d="http://schemas.microsoft.com/office/drawing/2017/model3d" xmlns:o="urn:schemas-microsoft-com:office:office" xmlns:oel="http://schemas.microsoft.com/office/2019/extlst" xmlns:r="http://schemas.openxmlformats.org/officeDocument/2006/relationships" xmlns:m="http://schemas.openxmlformats.org/officeDocument/2006/math" xmlns:v="urn:schemas-microsoft-com:vml" xmlns:wp14="http://schemas.microsoft.com/office/word/2010/wordprocessingDrawing" xmlns:wp="http://schemas.openxmlformats.org/drawingml/2006/wordprocessingDrawing" xmlns:w10="urn:schemas-microsoft-com:office:word" xmlns:w="http://schemas.openxmlformats.org/wordprocessingml/2006/main" xmlns:w14="http://schemas.microsoft.com/office/word/2010/wordml" xmlns:w15="http://schemas.microsoft.com/office/word/2012/wordml" xmlns:w16cex="http://schemas.microsoft.com/office/word/2018/wordml/cex" xmlns:w16cid="http://schemas.microsoft.com/office/word/2016/wordml/cid" xmlns:w16="http://schemas.microsoft.com/office/word/2018/wordml" xmlns:w16sdtdh="http://schemas.microsoft.com/office/word/2020/wordml/sdtdatahash" xmlns:w16se="http://schemas.microsoft.com/office/word/2015/wordml/symex" xmlns:wpg="http://schemas.microsoft.com/office/word/2010/wordprocessingGroup" xmlns:wpi="http://schemas.microsoft.com/office/word/2010/wordprocessingInk" xmlns:wne="http://schemas.microsoft.com/office/word/2006/wordml" xmlns:wps="http://schemas.microsoft.com/office/word/2010/wordprocessingShape" mc:Ignorable="w14 w15 w16se w16cid w16 w16cex w16sdtdh wp14">
+<w:hdr xmlns:wpc="http://schemas.microsoft.com/office/word/2010/wordprocessingCanvas" xmlns:cx="http://schemas.microsoft.com/office/drawing/2014/chartex" xmlns:cx1="http://schemas.microsoft.com/office/drawing/2015/9/8/chartex" xmlns:cx2="http://schemas.microsoft.com/office/drawing/2015/10/21/chartex" xmlns:cx3="http://schemas.microsoft.com/office/drawing/2016/5/9/chartex" xmlns:cx4="http://schemas.microsoft.com/office/drawing/2016/5/10/chartex" xmlns:cx5="http://schemas.microsoft.com/office/drawing/2016/5/11/chartex" xmlns:cx6="http://schemas.microsoft.com/office/drawing/2016/5/12/chartex" xmlns:cx7="http://schemas.microsoft.com/office/drawing/2016/5/13/chartex" xmlns:cx8="http://schemas.microsoft.com/office/drawing/2016/5/14/chartex" xmlns:mc="http://schemas.openxmlformats.org/markup-compatibility/2006" xmlns:aink="http://schemas.microsoft.com/office/drawing/2016/ink" xmlns:am3d="http://schemas.microsoft.com/office/drawing/2017/model3d" xmlns:o="urn:schemas-microsoft-com:office:office" xmlns:oel="http://schemas.microsoft.com/office/2019/extlst" xmlns:r="http://schemas.openxmlformats.org/officeDocument/2006/relationships" xmlns:m="http://schemas.openxmlformats.org/officeDocument/2006/math" xmlns:v="urn:schemas-microsoft-com:vml" xmlns:wp14="http://schemas.microsoft.com/office/word/2010/wordprocessingDrawing" xmlns:wp="http://schemas.openxmlformats.org/drawingml/2006/wordprocessingDrawing" xmlns:w10="urn:schemas-microsoft-com:office:word" xmlns:w="http://schemas.openxmlformats.org/wordprocessingml/2006/main" xmlns:w14="http://schemas.microsoft.com/office/word/2010/wordml" xmlns:w15="http://schemas.microsoft.com/office/word/2012/wordml" xmlns:w16cex="http://schemas.microsoft.com/office/word/2018/wordml/cex" xmlns:w16cid="http://schemas.microsoft.com/office/word/2016/wordml/cid" xmlns:w16="http://schemas.microsoft.com/office/word/2018/wordml" xmlns:w16du="http://schemas.microsoft.com/office/word/2023/wordml/word16du" xmlns:w16sdtdh="http://schemas.microsoft.com/office/word/2020/wordml/sdtdatahash" xmlns:w16sdtfl="http://schemas.microsoft.com/office/word/2024/wordml/sdtformatlock" xmlns:w16se="http://schemas.microsoft.com/office/word/2015/wordml/symex" xmlns:wpg="http://schemas.microsoft.com/office/word/2010/wordprocessingGroup" xmlns:wpi="http://schemas.microsoft.com/office/word/2010/wordprocessingInk" xmlns:wne="http://schemas.microsoft.com/office/word/2006/wordml" xmlns:wps="http://schemas.microsoft.com/office/word/2010/wordprocessingShape" mc:Ignorable="w14 w15 w16se w16cid w16 w16cex w16sdtdh w16sdtfl w16du wp14">
   <w:p>
     <w:pPr>
       <w:pStyle w:val="Header"/>
@@ -26496,7 +27805,7 @@
 </file>
 
 <file path=word/styles.xml><?xml version="1.0" encoding="utf-8"?>
-<w:styles xmlns:mc="http://schemas.openxmlformats.org/markup-compatibility/2006" xmlns:r="http://schemas.openxmlformats.org/officeDocument/2006/relationships" xmlns:w="http://schemas.openxmlformats.org/wordprocessingml/2006/main" xmlns:w14="http://schemas.microsoft.com/office/word/2010/wordml" xmlns:w15="http://schemas.microsoft.com/office/word/2012/wordml" xmlns:w16cex="http://schemas.microsoft.com/office/word/2018/wordml/cex" xmlns:w16cid="http://schemas.microsoft.com/office/word/2016/wordml/cid" xmlns:w16="http://schemas.microsoft.com/office/word/2018/wordml" xmlns:w16sdtdh="http://schemas.microsoft.com/office/word/2020/wordml/sdtdatahash" xmlns:w16se="http://schemas.microsoft.com/office/word/2015/wordml/symex" mc:Ignorable="w14 w15 w16se w16cid w16 w16cex w16sdtdh">
+<w:styles xmlns:mc="http://schemas.openxmlformats.org/markup-compatibility/2006" xmlns:r="http://schemas.openxmlformats.org/officeDocument/2006/relationships" xmlns:w="http://schemas.openxmlformats.org/wordprocessingml/2006/main" xmlns:w14="http://schemas.microsoft.com/office/word/2010/wordml" xmlns:w15="http://schemas.microsoft.com/office/word/2012/wordml" xmlns:w16cex="http://schemas.microsoft.com/office/word/2018/wordml/cex" xmlns:w16cid="http://schemas.microsoft.com/office/word/2016/wordml/cid" xmlns:w16="http://schemas.microsoft.com/office/word/2018/wordml" xmlns:w16du="http://schemas.microsoft.com/office/word/2023/wordml/word16du" xmlns:w16sdtdh="http://schemas.microsoft.com/office/word/2020/wordml/sdtdatahash" xmlns:w16sdtfl="http://schemas.microsoft.com/office/word/2024/wordml/sdtformatlock" xmlns:w16se="http://schemas.microsoft.com/office/word/2015/wordml/symex" mc:Ignorable="w14 w15 w16se w16cid w16 w16cex w16sdtdh w16sdtfl w16du">
   <w:docDefaults>
     <w:rPrDefault>
       <w:rPr>

</xml_diff>